<commit_message>
documentation (not finished yet)
</commit_message>
<xml_diff>
--- a/4. Documentation/Documentation.docx
+++ b/4. Documentation/Documentation.docx
@@ -47,15 +47,26 @@
                       <wps:txbx>
                         <w:txbxContent>
                           <w:p>
+                            <w:pPr>
+                              <w:jc w:val="center"/>
+                              <w:rPr>
+                                <w:noProof/>
+                              </w:rPr>
+                            </w:pPr>
+                          </w:p>
+                          <w:p>
+                            <w:pPr>
+                              <w:jc w:val="center"/>
+                            </w:pPr>
                             <w:r>
                               <w:rPr>
                                 <w:noProof/>
                               </w:rPr>
                               <w:drawing>
-                                <wp:inline distT="0" distB="0" distL="0" distR="0" wp14:anchorId="7D270F64" wp14:editId="634E059C">
-                                  <wp:extent cx="7188200" cy="9515960"/>
-                                  <wp:effectExtent l="0" t="0" r="0" b="9525"/>
-                                  <wp:docPr id="20" name="Picture 20"/>
+                                <wp:inline distT="0" distB="0" distL="0" distR="0" wp14:anchorId="4B7B7E57" wp14:editId="1020FDF4">
+                                  <wp:extent cx="6883400" cy="3943982"/>
+                                  <wp:effectExtent l="0" t="0" r="0" b="0"/>
+                                  <wp:docPr id="1" name="Picture 1" descr="A picture containing star, nature, outdoor object, night sky&#10;&#10;Description automatically generated"/>
                                   <wp:cNvGraphicFramePr>
                                     <a:graphicFrameLocks xmlns:a="http://schemas.openxmlformats.org/drawingml/2006/main" noChangeAspect="1"/>
                                   </wp:cNvGraphicFramePr>
@@ -63,19 +74,14 @@
                                     <a:graphicData uri="http://schemas.openxmlformats.org/drawingml/2006/picture">
                                       <pic:pic xmlns:pic="http://schemas.openxmlformats.org/drawingml/2006/picture">
                                         <pic:nvPicPr>
-                                          <pic:cNvPr id="20" name="Picture 20"/>
-                                          <pic:cNvPicPr>
-                                            <a:picLocks noChangeAspect="1"/>
-                                          </pic:cNvPicPr>
+                                          <pic:cNvPr id="1" name="Picture 1" descr="A picture containing star, nature, outdoor object, night sky&#10;&#10;Description automatically generated"/>
+                                          <pic:cNvPicPr/>
                                         </pic:nvPicPr>
                                         <pic:blipFill>
-                                          <a:blip r:embed="rId7" cstate="print">
+                                          <a:blip r:embed="rId7">
                                             <a:extLst>
                                               <a:ext uri="{28A0092B-C50C-407E-A947-70E740481C1C}">
                                                 <a14:useLocalDpi xmlns:a14="http://schemas.microsoft.com/office/drawing/2010/main" val="0"/>
-                                              </a:ext>
-                                              <a:ext uri="{837473B0-CC2E-450A-ABE3-18F120FF3D39}">
-                                                <a1611:picAttrSrcUrl xmlns:a1611="http://schemas.microsoft.com/office/drawing/2016/11/main" r:id="rId8"/>
                                               </a:ext>
                                             </a:extLst>
                                           </a:blip>
@@ -86,7 +92,7 @@
                                         <pic:spPr>
                                           <a:xfrm>
                                             <a:off x="0" y="0"/>
-                                            <a:ext cx="7198524" cy="9529627"/>
+                                            <a:ext cx="6910683" cy="3959615"/>
                                           </a:xfrm>
                                           <a:prstGeom prst="rect">
                                             <a:avLst/>
@@ -123,15 +129,26 @@
                 <v:textbox>
                   <w:txbxContent>
                     <w:p>
+                      <w:pPr>
+                        <w:jc w:val="center"/>
+                        <w:rPr>
+                          <w:noProof/>
+                        </w:rPr>
+                      </w:pPr>
+                    </w:p>
+                    <w:p>
+                      <w:pPr>
+                        <w:jc w:val="center"/>
+                      </w:pPr>
                       <w:r>
                         <w:rPr>
                           <w:noProof/>
                         </w:rPr>
                         <w:drawing>
-                          <wp:inline distT="0" distB="0" distL="0" distR="0" wp14:anchorId="7D270F64" wp14:editId="634E059C">
-                            <wp:extent cx="7188200" cy="9515960"/>
-                            <wp:effectExtent l="0" t="0" r="0" b="9525"/>
-                            <wp:docPr id="20" name="Picture 20"/>
+                          <wp:inline distT="0" distB="0" distL="0" distR="0" wp14:anchorId="4B7B7E57" wp14:editId="1020FDF4">
+                            <wp:extent cx="6883400" cy="3943982"/>
+                            <wp:effectExtent l="0" t="0" r="0" b="0"/>
+                            <wp:docPr id="1" name="Picture 1" descr="A picture containing star, nature, outdoor object, night sky&#10;&#10;Description automatically generated"/>
                             <wp:cNvGraphicFramePr>
                               <a:graphicFrameLocks xmlns:a="http://schemas.openxmlformats.org/drawingml/2006/main" noChangeAspect="1"/>
                             </wp:cNvGraphicFramePr>
@@ -139,19 +156,14 @@
                               <a:graphicData uri="http://schemas.openxmlformats.org/drawingml/2006/picture">
                                 <pic:pic xmlns:pic="http://schemas.openxmlformats.org/drawingml/2006/picture">
                                   <pic:nvPicPr>
-                                    <pic:cNvPr id="20" name="Picture 20"/>
-                                    <pic:cNvPicPr>
-                                      <a:picLocks noChangeAspect="1"/>
-                                    </pic:cNvPicPr>
+                                    <pic:cNvPr id="1" name="Picture 1" descr="A picture containing star, nature, outdoor object, night sky&#10;&#10;Description automatically generated"/>
+                                    <pic:cNvPicPr/>
                                   </pic:nvPicPr>
                                   <pic:blipFill>
-                                    <a:blip r:embed="rId7" cstate="print">
+                                    <a:blip r:embed="rId7">
                                       <a:extLst>
                                         <a:ext uri="{28A0092B-C50C-407E-A947-70E740481C1C}">
                                           <a14:useLocalDpi xmlns:a14="http://schemas.microsoft.com/office/drawing/2010/main" val="0"/>
-                                        </a:ext>
-                                        <a:ext uri="{837473B0-CC2E-450A-ABE3-18F120FF3D39}">
-                                          <a1611:picAttrSrcUrl xmlns:a1611="http://schemas.microsoft.com/office/drawing/2016/11/main" r:id="rId8"/>
                                         </a:ext>
                                       </a:extLst>
                                     </a:blip>
@@ -162,7 +174,7 @@
                                   <pic:spPr>
                                     <a:xfrm>
                                       <a:off x="0" y="0"/>
-                                      <a:ext cx="7198524" cy="9529627"/>
+                                      <a:ext cx="6910683" cy="3959615"/>
                                     </a:xfrm>
                                     <a:prstGeom prst="rect">
                                       <a:avLst/>
@@ -192,6 +204,8 @@
     <w:p/>
     <w:p/>
     <w:p/>
+    <w:p/>
+    <w:p/>
     <w:p>
       <w:r>
         <w:rPr>
@@ -200,13 +214,13 @@
         <mc:AlternateContent>
           <mc:Choice Requires="wps">
             <w:drawing>
-              <wp:anchor distT="0" distB="0" distL="114300" distR="114300" simplePos="0" relativeHeight="251672576" behindDoc="0" locked="0" layoutInCell="1" allowOverlap="1" wp14:anchorId="0B2A89AC" wp14:editId="2E8945F4">
+              <wp:anchor distT="0" distB="0" distL="114300" distR="114300" simplePos="0" relativeHeight="251672576" behindDoc="0" locked="0" layoutInCell="1" allowOverlap="1" wp14:anchorId="0B2A89AC" wp14:editId="29CAEBDD">
                 <wp:simplePos x="0" y="0"/>
                 <wp:positionH relativeFrom="margin">
-                  <wp:posOffset>249382</wp:posOffset>
+                  <wp:posOffset>-151130</wp:posOffset>
                 </wp:positionH>
                 <wp:positionV relativeFrom="paragraph">
-                  <wp:posOffset>244360</wp:posOffset>
+                  <wp:posOffset>91440</wp:posOffset>
                 </wp:positionV>
                 <wp:extent cx="5943600" cy="2527300"/>
                 <wp:effectExtent l="0" t="0" r="0" b="6350"/>
@@ -238,7 +252,6 @@
                                 <w:b/>
                                 <w:outline/>
                                 <w:noProof/>
-                                <w:color w:val="5B9BD5" w:themeColor="accent5"/>
                                 <w:sz w:val="72"/>
                                 <w:szCs w:val="72"/>
                                 <w14:shadow w14:blurRad="38100" w14:dist="22860" w14:dir="5400000" w14:sx="100000" w14:sy="100000" w14:kx="0" w14:ky="0" w14:algn="tl">
@@ -253,11 +266,6 @@
                                   <w14:prstDash w14:val="solid"/>
                                   <w14:round/>
                                 </w14:textOutline>
-                                <w14:textFill>
-                                  <w14:solidFill>
-                                    <w14:srgbClr w14:val="FFFFFF"/>
-                                  </w14:solidFill>
-                                </w14:textFill>
                               </w:rPr>
                             </w:pPr>
                             <w:r>
@@ -265,7 +273,6 @@
                                 <w:b/>
                                 <w:outline/>
                                 <w:noProof/>
-                                <w:color w:val="5B9BD5" w:themeColor="accent5"/>
                                 <w:sz w:val="72"/>
                                 <w:szCs w:val="72"/>
                                 <w14:shadow w14:blurRad="38100" w14:dist="22860" w14:dir="5400000" w14:sx="100000" w14:sy="100000" w14:kx="0" w14:ky="0" w14:algn="tl">
@@ -280,11 +287,6 @@
                                   <w14:prstDash w14:val="solid"/>
                                   <w14:round/>
                                 </w14:textOutline>
-                                <w14:textFill>
-                                  <w14:solidFill>
-                                    <w14:srgbClr w14:val="FFFFFF"/>
-                                  </w14:solidFill>
-                                </w14:textFill>
                               </w:rPr>
                               <w:t xml:space="preserve">THE </w:t>
                             </w:r>
@@ -293,7 +295,6 @@
                                 <w:b/>
                                 <w:outline/>
                                 <w:noProof/>
-                                <w:color w:val="5B9BD5" w:themeColor="accent5"/>
                                 <w:sz w:val="144"/>
                                 <w:szCs w:val="144"/>
                                 <w14:shadow w14:blurRad="38100" w14:dist="22860" w14:dir="5400000" w14:sx="100000" w14:sy="100000" w14:kx="0" w14:ky="0" w14:algn="tl">
@@ -308,11 +309,6 @@
                                   <w14:prstDash w14:val="solid"/>
                                   <w14:round/>
                                 </w14:textOutline>
-                                <w14:textFill>
-                                  <w14:solidFill>
-                                    <w14:srgbClr w14:val="FFFFFF"/>
-                                  </w14:solidFill>
-                                </w14:textFill>
                               </w:rPr>
                               <w:t>ART</w:t>
                             </w:r>
@@ -339,7 +335,7 @@
           </mc:Choice>
           <mc:Fallback>
             <w:pict>
-              <v:shape w14:anchorId="0B2A89AC" id="Text Box 22" o:spid="_x0000_s1027" type="#_x0000_t202" style="position:absolute;margin-left:19.65pt;margin-top:19.25pt;width:468pt;height:199pt;z-index:251672576;visibility:visible;mso-wrap-style:square;mso-width-percent:0;mso-height-percent:0;mso-wrap-distance-left:9pt;mso-wrap-distance-top:0;mso-wrap-distance-right:9pt;mso-wrap-distance-bottom:0;mso-position-horizontal:absolute;mso-position-horizontal-relative:margin;mso-position-vertical:absolute;mso-position-vertical-relative:text;mso-width-percent:0;mso-height-percent:0;mso-width-relative:margin;mso-height-relative:margin;v-text-anchor:top" o:gfxdata="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" filled="f" stroked="f">
+              <v:shape w14:anchorId="0B2A89AC" id="Text Box 22" o:spid="_x0000_s1027" type="#_x0000_t202" style="position:absolute;margin-left:-11.9pt;margin-top:7.2pt;width:468pt;height:199pt;z-index:251672576;visibility:visible;mso-wrap-style:square;mso-width-percent:0;mso-height-percent:0;mso-wrap-distance-left:9pt;mso-wrap-distance-top:0;mso-wrap-distance-right:9pt;mso-wrap-distance-bottom:0;mso-position-horizontal:absolute;mso-position-horizontal-relative:margin;mso-position-vertical:absolute;mso-position-vertical-relative:text;mso-width-percent:0;mso-height-percent:0;mso-width-relative:margin;mso-height-relative:margin;v-text-anchor:top" o:gfxdata="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" filled="f" stroked="f">
                 <v:textbox>
                   <w:txbxContent>
                     <w:p>
@@ -348,7 +344,6 @@
                           <w:b/>
                           <w:outline/>
                           <w:noProof/>
-                          <w:color w:val="5B9BD5" w:themeColor="accent5"/>
                           <w:sz w:val="72"/>
                           <w:szCs w:val="72"/>
                           <w14:shadow w14:blurRad="38100" w14:dist="22860" w14:dir="5400000" w14:sx="100000" w14:sy="100000" w14:kx="0" w14:ky="0" w14:algn="tl">
@@ -363,11 +358,6 @@
                             <w14:prstDash w14:val="solid"/>
                             <w14:round/>
                           </w14:textOutline>
-                          <w14:textFill>
-                            <w14:solidFill>
-                              <w14:srgbClr w14:val="FFFFFF"/>
-                            </w14:solidFill>
-                          </w14:textFill>
                         </w:rPr>
                       </w:pPr>
                       <w:r>
@@ -375,7 +365,6 @@
                           <w:b/>
                           <w:outline/>
                           <w:noProof/>
-                          <w:color w:val="5B9BD5" w:themeColor="accent5"/>
                           <w:sz w:val="72"/>
                           <w:szCs w:val="72"/>
                           <w14:shadow w14:blurRad="38100" w14:dist="22860" w14:dir="5400000" w14:sx="100000" w14:sy="100000" w14:kx="0" w14:ky="0" w14:algn="tl">
@@ -390,11 +379,6 @@
                             <w14:prstDash w14:val="solid"/>
                             <w14:round/>
                           </w14:textOutline>
-                          <w14:textFill>
-                            <w14:solidFill>
-                              <w14:srgbClr w14:val="FFFFFF"/>
-                            </w14:solidFill>
-                          </w14:textFill>
                         </w:rPr>
                         <w:t xml:space="preserve">THE </w:t>
                       </w:r>
@@ -403,7 +387,6 @@
                           <w:b/>
                           <w:outline/>
                           <w:noProof/>
-                          <w:color w:val="5B9BD5" w:themeColor="accent5"/>
                           <w:sz w:val="144"/>
                           <w:szCs w:val="144"/>
                           <w14:shadow w14:blurRad="38100" w14:dist="22860" w14:dir="5400000" w14:sx="100000" w14:sy="100000" w14:kx="0" w14:ky="0" w14:algn="tl">
@@ -418,11 +401,6 @@
                             <w14:prstDash w14:val="solid"/>
                             <w14:round/>
                           </w14:textOutline>
-                          <w14:textFill>
-                            <w14:solidFill>
-                              <w14:srgbClr w14:val="FFFFFF"/>
-                            </w14:solidFill>
-                          </w14:textFill>
                         </w:rPr>
                         <w:t>ART</w:t>
                       </w:r>
@@ -437,7 +415,6 @@
       </w:r>
     </w:p>
     <w:p/>
-    <w:p/>
     <w:p>
       <w:r>
         <w:rPr>
@@ -446,13 +423,13 @@
         <mc:AlternateContent>
           <mc:Choice Requires="wps">
             <w:drawing>
-              <wp:anchor distT="0" distB="0" distL="114300" distR="114300" simplePos="0" relativeHeight="251663360" behindDoc="0" locked="0" layoutInCell="1" allowOverlap="1" wp14:anchorId="61BFD9C6" wp14:editId="05BA126A">
+              <wp:anchor distT="0" distB="0" distL="114300" distR="114300" simplePos="0" relativeHeight="251663360" behindDoc="0" locked="0" layoutInCell="1" allowOverlap="1" wp14:anchorId="61BFD9C6" wp14:editId="6EE98A17">
                 <wp:simplePos x="0" y="0"/>
                 <wp:positionH relativeFrom="margin">
-                  <wp:posOffset>419446</wp:posOffset>
+                  <wp:posOffset>298450</wp:posOffset>
                 </wp:positionH>
                 <wp:positionV relativeFrom="paragraph">
-                  <wp:posOffset>219479</wp:posOffset>
+                  <wp:posOffset>175260</wp:posOffset>
                 </wp:positionV>
                 <wp:extent cx="5943600" cy="2527300"/>
                 <wp:effectExtent l="0" t="0" r="0" b="6985"/>
@@ -532,14 +509,35 @@
                                   </w14:solidFill>
                                 </w14:textFill>
                               </w:rPr>
-                              <w:t xml:space="preserve">       IN OUR </w:t>
+                              <w:t xml:space="preserve">       </w:t>
                             </w:r>
                             <w:r>
                               <w:rPr>
                                 <w:b/>
                                 <w:outline/>
                                 <w:noProof/>
-                                <w:color w:val="5B9BD5" w:themeColor="accent5"/>
+                                <w:sz w:val="72"/>
+                                <w:szCs w:val="72"/>
+                                <w14:shadow w14:blurRad="38100" w14:dist="22860" w14:dir="5400000" w14:sx="100000" w14:sy="100000" w14:kx="0" w14:ky="0" w14:algn="tl">
+                                  <w14:srgbClr w14:val="000000">
+                                    <w14:alpha w14:val="70000"/>
+                                  </w14:srgbClr>
+                                </w14:shadow>
+                                <w14:textOutline w14:w="10160" w14:cap="flat" w14:cmpd="sng" w14:algn="ctr">
+                                  <w14:solidFill>
+                                    <w14:schemeClr w14:val="accent5"/>
+                                  </w14:solidFill>
+                                  <w14:prstDash w14:val="solid"/>
+                                  <w14:round/>
+                                </w14:textOutline>
+                              </w:rPr>
+                              <w:t xml:space="preserve">IN OUR </w:t>
+                            </w:r>
+                            <w:r>
+                              <w:rPr>
+                                <w:b/>
+                                <w:outline/>
+                                <w:noProof/>
                                 <w:sz w:val="144"/>
                                 <w:szCs w:val="144"/>
                                 <w14:shadow w14:blurRad="38100" w14:dist="22860" w14:dir="5400000" w14:sx="100000" w14:sy="100000" w14:kx="0" w14:ky="0" w14:algn="tl">
@@ -554,11 +552,6 @@
                                   <w14:prstDash w14:val="solid"/>
                                   <w14:round/>
                                 </w14:textOutline>
-                                <w14:textFill>
-                                  <w14:solidFill>
-                                    <w14:srgbClr w14:val="FFFFFF"/>
-                                  </w14:solidFill>
-                                </w14:textFill>
                               </w:rPr>
                               <w:t>WORLD</w:t>
                             </w:r>
@@ -567,7 +560,6 @@
                                 <w:b/>
                                 <w:outline/>
                                 <w:noProof/>
-                                <w:color w:val="5B9BD5" w:themeColor="accent5"/>
                                 <w:sz w:val="144"/>
                                 <w:szCs w:val="144"/>
                                 <w14:shadow w14:blurRad="38100" w14:dist="22860" w14:dir="5400000" w14:sx="100000" w14:sy="100000" w14:kx="0" w14:ky="0" w14:algn="tl">
@@ -582,11 +574,6 @@
                                   <w14:prstDash w14:val="solid"/>
                                   <w14:round/>
                                 </w14:textOutline>
-                                <w14:textFill>
-                                  <w14:solidFill>
-                                    <w14:srgbClr w14:val="FFFFFF"/>
-                                  </w14:solidFill>
-                                </w14:textFill>
                               </w:rPr>
                               <w:t>S</w:t>
                             </w:r>
@@ -638,7 +625,7 @@
           </mc:Choice>
           <mc:Fallback>
             <w:pict>
-              <v:shape w14:anchorId="61BFD9C6" id="Text Box 6" o:spid="_x0000_s1028" type="#_x0000_t202" style="position:absolute;margin-left:33.05pt;margin-top:17.3pt;width:468pt;height:199pt;z-index:251663360;visibility:visible;mso-wrap-style:none;mso-wrap-distance-left:9pt;mso-wrap-distance-top:0;mso-wrap-distance-right:9pt;mso-wrap-distance-bottom:0;mso-position-horizontal:absolute;mso-position-horizontal-relative:margin;mso-position-vertical:absolute;mso-position-vertical-relative:text;v-text-anchor:top" o:gfxdata="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" filled="f" stroked="f">
+              <v:shape w14:anchorId="61BFD9C6" id="Text Box 6" o:spid="_x0000_s1028" type="#_x0000_t202" style="position:absolute;margin-left:23.5pt;margin-top:13.8pt;width:468pt;height:199pt;z-index:251663360;visibility:visible;mso-wrap-style:none;mso-wrap-distance-left:9pt;mso-wrap-distance-top:0;mso-wrap-distance-right:9pt;mso-wrap-distance-bottom:0;mso-position-horizontal:absolute;mso-position-horizontal-relative:margin;mso-position-vertical:absolute;mso-position-vertical-relative:text;v-text-anchor:top" o:gfxdata="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" filled="f" stroked="f">
                 <v:textbox style="mso-fit-shape-to-text:t">
                   <w:txbxContent>
                     <w:p>
@@ -695,14 +682,35 @@
                             </w14:solidFill>
                           </w14:textFill>
                         </w:rPr>
-                        <w:t xml:space="preserve">       IN OUR </w:t>
+                        <w:t xml:space="preserve">       </w:t>
                       </w:r>
                       <w:r>
                         <w:rPr>
                           <w:b/>
                           <w:outline/>
                           <w:noProof/>
-                          <w:color w:val="5B9BD5" w:themeColor="accent5"/>
+                          <w:sz w:val="72"/>
+                          <w:szCs w:val="72"/>
+                          <w14:shadow w14:blurRad="38100" w14:dist="22860" w14:dir="5400000" w14:sx="100000" w14:sy="100000" w14:kx="0" w14:ky="0" w14:algn="tl">
+                            <w14:srgbClr w14:val="000000">
+                              <w14:alpha w14:val="70000"/>
+                            </w14:srgbClr>
+                          </w14:shadow>
+                          <w14:textOutline w14:w="10160" w14:cap="flat" w14:cmpd="sng" w14:algn="ctr">
+                            <w14:solidFill>
+                              <w14:schemeClr w14:val="accent5"/>
+                            </w14:solidFill>
+                            <w14:prstDash w14:val="solid"/>
+                            <w14:round/>
+                          </w14:textOutline>
+                        </w:rPr>
+                        <w:t xml:space="preserve">IN OUR </w:t>
+                      </w:r>
+                      <w:r>
+                        <w:rPr>
+                          <w:b/>
+                          <w:outline/>
+                          <w:noProof/>
                           <w:sz w:val="144"/>
                           <w:szCs w:val="144"/>
                           <w14:shadow w14:blurRad="38100" w14:dist="22860" w14:dir="5400000" w14:sx="100000" w14:sy="100000" w14:kx="0" w14:ky="0" w14:algn="tl">
@@ -717,11 +725,6 @@
                             <w14:prstDash w14:val="solid"/>
                             <w14:round/>
                           </w14:textOutline>
-                          <w14:textFill>
-                            <w14:solidFill>
-                              <w14:srgbClr w14:val="FFFFFF"/>
-                            </w14:solidFill>
-                          </w14:textFill>
                         </w:rPr>
                         <w:t>WORLD</w:t>
                       </w:r>
@@ -730,7 +733,6 @@
                           <w:b/>
                           <w:outline/>
                           <w:noProof/>
-                          <w:color w:val="5B9BD5" w:themeColor="accent5"/>
                           <w:sz w:val="144"/>
                           <w:szCs w:val="144"/>
                           <w14:shadow w14:blurRad="38100" w14:dist="22860" w14:dir="5400000" w14:sx="100000" w14:sy="100000" w14:kx="0" w14:ky="0" w14:algn="tl">
@@ -745,11 +747,6 @@
                             <w14:prstDash w14:val="solid"/>
                             <w14:round/>
                           </w14:textOutline>
-                          <w14:textFill>
-                            <w14:solidFill>
-                              <w14:srgbClr w14:val="FFFFFF"/>
-                            </w14:solidFill>
-                          </w14:textFill>
                         </w:rPr>
                         <w:t>S</w:t>
                       </w:r>
@@ -802,11 +799,6 @@
     <w:p/>
     <w:p/>
     <w:p/>
-    <w:p/>
-    <w:p/>
-    <w:p/>
-    <w:p/>
-    <w:p/>
     <w:p>
       <w:r>
         <w:rPr>
@@ -815,13 +807,13 @@
         <mc:AlternateContent>
           <mc:Choice Requires="wps">
             <w:drawing>
-              <wp:anchor distT="0" distB="0" distL="114300" distR="114300" simplePos="0" relativeHeight="251668480" behindDoc="0" locked="0" layoutInCell="1" allowOverlap="1" wp14:anchorId="2B126A8C" wp14:editId="1E5D6548">
+              <wp:anchor distT="0" distB="0" distL="114300" distR="114300" simplePos="0" relativeHeight="251668480" behindDoc="0" locked="0" layoutInCell="1" allowOverlap="1" wp14:anchorId="2B126A8C" wp14:editId="796776C6">
                 <wp:simplePos x="0" y="0"/>
                 <wp:positionH relativeFrom="margin">
-                  <wp:posOffset>3892146</wp:posOffset>
+                  <wp:posOffset>4566285</wp:posOffset>
                 </wp:positionH>
                 <wp:positionV relativeFrom="paragraph">
-                  <wp:posOffset>8947</wp:posOffset>
+                  <wp:posOffset>135255</wp:posOffset>
                 </wp:positionV>
                 <wp:extent cx="1828800" cy="1828800"/>
                 <wp:effectExtent l="0" t="0" r="0" b="0"/>
@@ -854,7 +846,7 @@
                                 <w:b/>
                                 <w:outline/>
                                 <w:noProof/>
-                                <w:color w:val="5B9BD5" w:themeColor="accent5"/>
+                                <w:color w:val="000000" w:themeColor="text1"/>
                                 <w:sz w:val="72"/>
                                 <w:szCs w:val="72"/>
                                 <w14:shadow w14:blurRad="38100" w14:dist="22860" w14:dir="5400000" w14:sx="100000" w14:sy="100000" w14:kx="0" w14:ky="0" w14:algn="tl">
@@ -869,11 +861,6 @@
                                   <w14:prstDash w14:val="solid"/>
                                   <w14:round/>
                                 </w14:textOutline>
-                                <w14:textFill>
-                                  <w14:solidFill>
-                                    <w14:srgbClr w14:val="FFFFFF"/>
-                                  </w14:solidFill>
-                                </w14:textFill>
                               </w:rPr>
                             </w:pPr>
                             <w:r>
@@ -881,7 +868,7 @@
                                 <w:b/>
                                 <w:outline/>
                                 <w:noProof/>
-                                <w:color w:val="5B9BD5" w:themeColor="accent5"/>
+                                <w:color w:val="000000" w:themeColor="text1"/>
                                 <w:sz w:val="72"/>
                                 <w:szCs w:val="72"/>
                                 <w14:shadow w14:blurRad="38100" w14:dist="22860" w14:dir="5400000" w14:sx="100000" w14:sy="100000" w14:kx="0" w14:ky="0" w14:algn="tl">
@@ -896,11 +883,6 @@
                                   <w14:prstDash w14:val="solid"/>
                                   <w14:round/>
                                 </w14:textOutline>
-                                <w14:textFill>
-                                  <w14:solidFill>
-                                    <w14:srgbClr w14:val="FFFFFF"/>
-                                  </w14:solidFill>
-                                </w14:textFill>
                               </w:rPr>
                               <w:t>NasArt</w:t>
                             </w:r>
@@ -921,7 +903,7 @@
           </mc:Choice>
           <mc:Fallback>
             <w:pict>
-              <v:shape w14:anchorId="2B126A8C" id="Text Box 9" o:spid="_x0000_s1029" type="#_x0000_t202" style="position:absolute;margin-left:306.45pt;margin-top:.7pt;width:2in;height:2in;z-index:251668480;visibility:visible;mso-wrap-style:none;mso-wrap-distance-left:9pt;mso-wrap-distance-top:0;mso-wrap-distance-right:9pt;mso-wrap-distance-bottom:0;mso-position-horizontal:absolute;mso-position-horizontal-relative:margin;mso-position-vertical:absolute;mso-position-vertical-relative:text;v-text-anchor:top" o:gfxdata="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" filled="f" stroked="f">
+              <v:shape w14:anchorId="2B126A8C" id="Text Box 9" o:spid="_x0000_s1029" type="#_x0000_t202" style="position:absolute;margin-left:359.55pt;margin-top:10.65pt;width:2in;height:2in;z-index:251668480;visibility:visible;mso-wrap-style:none;mso-wrap-distance-left:9pt;mso-wrap-distance-top:0;mso-wrap-distance-right:9pt;mso-wrap-distance-bottom:0;mso-position-horizontal:absolute;mso-position-horizontal-relative:margin;mso-position-vertical:absolute;mso-position-vertical-relative:text;v-text-anchor:top" o:gfxdata="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" filled="f" stroked="f">
                 <v:textbox style="mso-fit-shape-to-text:t">
                   <w:txbxContent>
                     <w:p>
@@ -931,7 +913,7 @@
                           <w:b/>
                           <w:outline/>
                           <w:noProof/>
-                          <w:color w:val="5B9BD5" w:themeColor="accent5"/>
+                          <w:color w:val="000000" w:themeColor="text1"/>
                           <w:sz w:val="72"/>
                           <w:szCs w:val="72"/>
                           <w14:shadow w14:blurRad="38100" w14:dist="22860" w14:dir="5400000" w14:sx="100000" w14:sy="100000" w14:kx="0" w14:ky="0" w14:algn="tl">
@@ -946,11 +928,6 @@
                             <w14:prstDash w14:val="solid"/>
                             <w14:round/>
                           </w14:textOutline>
-                          <w14:textFill>
-                            <w14:solidFill>
-                              <w14:srgbClr w14:val="FFFFFF"/>
-                            </w14:solidFill>
-                          </w14:textFill>
                         </w:rPr>
                       </w:pPr>
                       <w:r>
@@ -958,7 +935,7 @@
                           <w:b/>
                           <w:outline/>
                           <w:noProof/>
-                          <w:color w:val="5B9BD5" w:themeColor="accent5"/>
+                          <w:color w:val="000000" w:themeColor="text1"/>
                           <w:sz w:val="72"/>
                           <w:szCs w:val="72"/>
                           <w14:shadow w14:blurRad="38100" w14:dist="22860" w14:dir="5400000" w14:sx="100000" w14:sy="100000" w14:kx="0" w14:ky="0" w14:algn="tl">
@@ -973,11 +950,6 @@
                             <w14:prstDash w14:val="solid"/>
                             <w14:round/>
                           </w14:textOutline>
-                          <w14:textFill>
-                            <w14:solidFill>
-                              <w14:srgbClr w14:val="FFFFFF"/>
-                            </w14:solidFill>
-                          </w14:textFill>
                         </w:rPr>
                         <w:t>NasArt</w:t>
                       </w:r>
@@ -991,82 +963,11 @@
         </mc:AlternateContent>
       </w:r>
     </w:p>
-    <w:p>
-      <w:r>
-        <w:rPr>
-          <w:noProof/>
-        </w:rPr>
-        <mc:AlternateContent>
-          <mc:Choice Requires="wps">
-            <w:drawing>
-              <wp:anchor distT="0" distB="0" distL="114300" distR="114300" simplePos="0" relativeHeight="251666432" behindDoc="0" locked="0" layoutInCell="1" allowOverlap="1" wp14:anchorId="5BEE4FCB" wp14:editId="7B05DCE1">
-                <wp:simplePos x="0" y="0"/>
-                <wp:positionH relativeFrom="margin">
-                  <wp:posOffset>3976255</wp:posOffset>
-                </wp:positionH>
-                <wp:positionV relativeFrom="paragraph">
-                  <wp:posOffset>453448</wp:posOffset>
-                </wp:positionV>
-                <wp:extent cx="2041236" cy="95828"/>
-                <wp:effectExtent l="0" t="0" r="16510" b="19050"/>
-                <wp:wrapNone/>
-                <wp:docPr id="8" name="Rectangle 8"/>
-                <wp:cNvGraphicFramePr/>
-                <a:graphic xmlns:a="http://schemas.openxmlformats.org/drawingml/2006/main">
-                  <a:graphicData uri="http://schemas.microsoft.com/office/word/2010/wordprocessingShape">
-                    <wps:wsp>
-                      <wps:cNvSpPr/>
-                      <wps:spPr>
-                        <a:xfrm>
-                          <a:off x="0" y="0"/>
-                          <a:ext cx="2041236" cy="95828"/>
-                        </a:xfrm>
-                        <a:prstGeom prst="rect">
-                          <a:avLst/>
-                        </a:prstGeom>
-                      </wps:spPr>
-                      <wps:style>
-                        <a:lnRef idx="2">
-                          <a:schemeClr val="accent6"/>
-                        </a:lnRef>
-                        <a:fillRef idx="1">
-                          <a:schemeClr val="lt1"/>
-                        </a:fillRef>
-                        <a:effectRef idx="0">
-                          <a:schemeClr val="accent6"/>
-                        </a:effectRef>
-                        <a:fontRef idx="minor">
-                          <a:schemeClr val="dk1"/>
-                        </a:fontRef>
-                      </wps:style>
-                      <wps:bodyPr rot="0" spcFirstLastPara="0" vertOverflow="overflow" horzOverflow="overflow" vert="horz" wrap="square" lIns="91440" tIns="45720" rIns="91440" bIns="45720" numCol="1" spcCol="0" rtlCol="0" fromWordArt="0" anchor="ctr" anchorCtr="0" forceAA="0" compatLnSpc="1">
-                        <a:prstTxWarp prst="textNoShape">
-                          <a:avLst/>
-                        </a:prstTxWarp>
-                        <a:noAutofit/>
-                      </wps:bodyPr>
-                    </wps:wsp>
-                  </a:graphicData>
-                </a:graphic>
-                <wp14:sizeRelH relativeFrom="margin">
-                  <wp14:pctWidth>0</wp14:pctWidth>
-                </wp14:sizeRelH>
-                <wp14:sizeRelV relativeFrom="margin">
-                  <wp14:pctHeight>0</wp14:pctHeight>
-                </wp14:sizeRelV>
-              </wp:anchor>
-            </w:drawing>
-          </mc:Choice>
-          <mc:Fallback>
-            <w:pict>
-              <v:rect w14:anchorId="1F80C17C" id="Rectangle 8" o:spid="_x0000_s1026" style="position:absolute;margin-left:313.1pt;margin-top:35.7pt;width:160.75pt;height:7.55pt;z-index:251666432;visibility:visible;mso-wrap-style:square;mso-width-percent:0;mso-height-percent:0;mso-wrap-distance-left:9pt;mso-wrap-distance-top:0;mso-wrap-distance-right:9pt;mso-wrap-distance-bottom:0;mso-position-horizontal:absolute;mso-position-horizontal-relative:margin;mso-position-vertical:absolute;mso-position-vertical-relative:text;mso-width-percent:0;mso-height-percent:0;mso-width-relative:margin;mso-height-relative:margin;v-text-anchor:middle" o:gfxdata="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" fillcolor="white [3201]" strokecolor="#70ad47 [3209]" strokeweight="1pt">
-                <w10:wrap anchorx="margin"/>
-              </v:rect>
-            </w:pict>
-          </mc:Fallback>
-        </mc:AlternateContent>
-      </w:r>
-    </w:p>
+    <w:p/>
+    <w:p/>
+    <w:p/>
+    <w:p/>
+    <w:p/>
     <w:p>
       <w:pPr>
         <w:jc w:val="center"/>
@@ -1147,14 +1048,15 @@
     <w:p>
       <w:pPr>
         <w:rPr>
-          <w:sz w:val="24"/>
-          <w:szCs w:val="24"/>
-        </w:rPr>
-      </w:pPr>
-      <w:r>
-        <w:rPr>
-          <w:rFonts w:ascii="Helvetica" w:hAnsi="Helvetica"/>
-          <w:color w:val="4A5350"/>
+          <w:color w:val="000000" w:themeColor="text1"/>
+          <w:sz w:val="24"/>
+          <w:szCs w:val="24"/>
+        </w:rPr>
+      </w:pPr>
+      <w:r>
+        <w:rPr>
+          <w:rFonts w:ascii="Helvetica" w:hAnsi="Helvetica"/>
+          <w:color w:val="000000" w:themeColor="text1"/>
           <w:spacing w:val="18"/>
           <w:sz w:val="24"/>
           <w:szCs w:val="24"/>
@@ -1261,16 +1163,16 @@
         <w:spacing w:line="405" w:lineRule="atLeast"/>
         <w:rPr>
           <w:rFonts w:ascii="Helvetica" w:hAnsi="Helvetica"/>
-          <w:color w:val="4A5350"/>
-          <w:spacing w:val="2"/>
-          <w:sz w:val="27"/>
-          <w:szCs w:val="27"/>
-        </w:rPr>
-      </w:pPr>
-      <w:r>
-        <w:rPr>
-          <w:rFonts w:ascii="Helvetica" w:hAnsi="Helvetica"/>
-          <w:color w:val="4A5350"/>
+          <w:color w:val="000000" w:themeColor="text1"/>
+          <w:spacing w:val="2"/>
+          <w:sz w:val="27"/>
+          <w:szCs w:val="27"/>
+        </w:rPr>
+      </w:pPr>
+      <w:r>
+        <w:rPr>
+          <w:rFonts w:ascii="Helvetica" w:hAnsi="Helvetica"/>
+          <w:color w:val="000000" w:themeColor="text1"/>
           <w:spacing w:val="2"/>
           <w:sz w:val="27"/>
           <w:szCs w:val="27"/>
@@ -1280,7 +1182,7 @@
       <w:r>
         <w:rPr>
           <w:rFonts w:ascii="Helvetica" w:hAnsi="Helvetica"/>
-          <w:color w:val="4A5350"/>
+          <w:color w:val="000000" w:themeColor="text1"/>
           <w:spacing w:val="2"/>
           <w:sz w:val="27"/>
           <w:szCs w:val="27"/>
@@ -1290,7 +1192,7 @@
       <w:r>
         <w:rPr>
           <w:rFonts w:ascii="Helvetica" w:hAnsi="Helvetica"/>
-          <w:color w:val="4A5350"/>
+          <w:color w:val="000000" w:themeColor="text1"/>
           <w:spacing w:val="2"/>
           <w:sz w:val="27"/>
           <w:szCs w:val="27"/>
@@ -1300,7 +1202,7 @@
       <w:r>
         <w:rPr>
           <w:rFonts w:ascii="Helvetica" w:hAnsi="Helvetica"/>
-          <w:color w:val="4A5350"/>
+          <w:color w:val="000000" w:themeColor="text1"/>
           <w:spacing w:val="2"/>
           <w:sz w:val="27"/>
           <w:szCs w:val="27"/>
@@ -1310,7 +1212,7 @@
       <w:r>
         <w:rPr>
           <w:rFonts w:ascii="Helvetica" w:hAnsi="Helvetica"/>
-          <w:color w:val="4A5350"/>
+          <w:color w:val="000000" w:themeColor="text1"/>
           <w:spacing w:val="2"/>
           <w:sz w:val="27"/>
           <w:szCs w:val="27"/>
@@ -1320,7 +1222,7 @@
       <w:r>
         <w:rPr>
           <w:rFonts w:ascii="Helvetica" w:hAnsi="Helvetica"/>
-          <w:color w:val="4A5350"/>
+          <w:color w:val="000000" w:themeColor="text1"/>
           <w:spacing w:val="2"/>
           <w:sz w:val="27"/>
           <w:szCs w:val="27"/>
@@ -1330,7 +1232,7 @@
       <w:r>
         <w:rPr>
           <w:rFonts w:ascii="Helvetica" w:hAnsi="Helvetica"/>
-          <w:color w:val="4A5350"/>
+          <w:color w:val="000000" w:themeColor="text1"/>
           <w:spacing w:val="2"/>
           <w:sz w:val="27"/>
           <w:szCs w:val="27"/>
@@ -1349,16 +1251,16 @@
         <w:spacing w:line="405" w:lineRule="atLeast"/>
         <w:rPr>
           <w:rFonts w:ascii="Helvetica" w:hAnsi="Helvetica"/>
-          <w:color w:val="4A5350"/>
-          <w:spacing w:val="2"/>
-          <w:sz w:val="27"/>
-          <w:szCs w:val="27"/>
-        </w:rPr>
-      </w:pPr>
-      <w:r>
-        <w:rPr>
-          <w:rFonts w:ascii="Helvetica" w:hAnsi="Helvetica"/>
-          <w:color w:val="4A5350"/>
+          <w:color w:val="000000" w:themeColor="text1"/>
+          <w:spacing w:val="2"/>
+          <w:sz w:val="27"/>
+          <w:szCs w:val="27"/>
+        </w:rPr>
+      </w:pPr>
+      <w:r>
+        <w:rPr>
+          <w:rFonts w:ascii="Helvetica" w:hAnsi="Helvetica"/>
+          <w:color w:val="000000" w:themeColor="text1"/>
           <w:spacing w:val="2"/>
           <w:sz w:val="27"/>
           <w:szCs w:val="27"/>
@@ -1368,7 +1270,7 @@
       <w:r>
         <w:rPr>
           <w:rFonts w:ascii="Helvetica" w:hAnsi="Helvetica"/>
-          <w:color w:val="4A5350"/>
+          <w:color w:val="000000" w:themeColor="text1"/>
           <w:spacing w:val="2"/>
           <w:sz w:val="27"/>
           <w:szCs w:val="27"/>
@@ -1387,16 +1289,16 @@
         <w:spacing w:line="405" w:lineRule="atLeast"/>
         <w:rPr>
           <w:rFonts w:ascii="Helvetica" w:hAnsi="Helvetica"/>
-          <w:color w:val="4A5350"/>
-          <w:spacing w:val="2"/>
-          <w:sz w:val="27"/>
-          <w:szCs w:val="27"/>
-        </w:rPr>
-      </w:pPr>
-      <w:r>
-        <w:rPr>
-          <w:rFonts w:ascii="Helvetica" w:hAnsi="Helvetica"/>
-          <w:color w:val="4A5350"/>
+          <w:color w:val="000000" w:themeColor="text1"/>
+          <w:spacing w:val="2"/>
+          <w:sz w:val="27"/>
+          <w:szCs w:val="27"/>
+        </w:rPr>
+      </w:pPr>
+      <w:r>
+        <w:rPr>
+          <w:rFonts w:ascii="Helvetica" w:hAnsi="Helvetica"/>
+          <w:color w:val="000000" w:themeColor="text1"/>
           <w:spacing w:val="2"/>
           <w:sz w:val="27"/>
           <w:szCs w:val="27"/>
@@ -1406,7 +1308,7 @@
       <w:r>
         <w:rPr>
           <w:rFonts w:ascii="Helvetica" w:hAnsi="Helvetica"/>
-          <w:color w:val="4A5350"/>
+          <w:color w:val="000000" w:themeColor="text1"/>
           <w:spacing w:val="2"/>
           <w:sz w:val="27"/>
           <w:szCs w:val="27"/>
@@ -1425,16 +1327,16 @@
         <w:spacing w:line="405" w:lineRule="atLeast"/>
         <w:rPr>
           <w:rFonts w:ascii="Helvetica" w:hAnsi="Helvetica"/>
-          <w:color w:val="4A5350"/>
-          <w:spacing w:val="2"/>
-          <w:sz w:val="27"/>
-          <w:szCs w:val="27"/>
-        </w:rPr>
-      </w:pPr>
-      <w:r>
-        <w:rPr>
-          <w:rFonts w:ascii="Helvetica" w:hAnsi="Helvetica"/>
-          <w:color w:val="4A5350"/>
+          <w:color w:val="000000" w:themeColor="text1"/>
+          <w:spacing w:val="2"/>
+          <w:sz w:val="27"/>
+          <w:szCs w:val="27"/>
+        </w:rPr>
+      </w:pPr>
+      <w:r>
+        <w:rPr>
+          <w:rFonts w:ascii="Helvetica" w:hAnsi="Helvetica"/>
+          <w:color w:val="000000" w:themeColor="text1"/>
           <w:spacing w:val="2"/>
           <w:sz w:val="27"/>
           <w:szCs w:val="27"/>
@@ -1444,7 +1346,7 @@
       <w:r>
         <w:rPr>
           <w:rFonts w:ascii="Helvetica" w:hAnsi="Helvetica"/>
-          <w:color w:val="4A5350"/>
+          <w:color w:val="000000" w:themeColor="text1"/>
           <w:spacing w:val="2"/>
           <w:sz w:val="27"/>
           <w:szCs w:val="27"/>
@@ -1454,7 +1356,7 @@
       <w:r>
         <w:rPr>
           <w:rFonts w:ascii="Helvetica" w:hAnsi="Helvetica"/>
-          <w:color w:val="4A5350"/>
+          <w:color w:val="000000" w:themeColor="text1"/>
           <w:spacing w:val="2"/>
           <w:sz w:val="27"/>
           <w:szCs w:val="27"/>
@@ -1473,16 +1375,16 @@
         <w:spacing w:line="405" w:lineRule="atLeast"/>
         <w:rPr>
           <w:rFonts w:ascii="Helvetica" w:hAnsi="Helvetica"/>
-          <w:color w:val="4A5350"/>
-          <w:spacing w:val="2"/>
-          <w:sz w:val="27"/>
-          <w:szCs w:val="27"/>
-        </w:rPr>
-      </w:pPr>
-      <w:r>
-        <w:rPr>
-          <w:rFonts w:ascii="Helvetica" w:hAnsi="Helvetica"/>
-          <w:color w:val="4A5350"/>
+          <w:color w:val="000000" w:themeColor="text1"/>
+          <w:spacing w:val="2"/>
+          <w:sz w:val="27"/>
+          <w:szCs w:val="27"/>
+        </w:rPr>
+      </w:pPr>
+      <w:r>
+        <w:rPr>
+          <w:rFonts w:ascii="Helvetica" w:hAnsi="Helvetica"/>
+          <w:color w:val="000000" w:themeColor="text1"/>
           <w:spacing w:val="2"/>
           <w:sz w:val="27"/>
           <w:szCs w:val="27"/>
@@ -1492,7 +1394,7 @@
       <w:r>
         <w:rPr>
           <w:rFonts w:ascii="Helvetica" w:hAnsi="Helvetica"/>
-          <w:color w:val="4A5350"/>
+          <w:color w:val="000000" w:themeColor="text1"/>
           <w:spacing w:val="2"/>
           <w:sz w:val="27"/>
           <w:szCs w:val="27"/>
@@ -1511,16 +1413,16 @@
         <w:spacing w:line="405" w:lineRule="atLeast"/>
         <w:rPr>
           <w:rFonts w:ascii="Helvetica" w:hAnsi="Helvetica"/>
-          <w:color w:val="4A5350"/>
-          <w:spacing w:val="2"/>
-          <w:sz w:val="27"/>
-          <w:szCs w:val="27"/>
-        </w:rPr>
-      </w:pPr>
-      <w:r>
-        <w:rPr>
-          <w:rFonts w:ascii="Helvetica" w:hAnsi="Helvetica"/>
-          <w:color w:val="4A5350"/>
+          <w:color w:val="000000" w:themeColor="text1"/>
+          <w:spacing w:val="2"/>
+          <w:sz w:val="27"/>
+          <w:szCs w:val="27"/>
+        </w:rPr>
+      </w:pPr>
+      <w:r>
+        <w:rPr>
+          <w:rFonts w:ascii="Helvetica" w:hAnsi="Helvetica"/>
+          <w:color w:val="000000" w:themeColor="text1"/>
           <w:spacing w:val="2"/>
           <w:sz w:val="27"/>
           <w:szCs w:val="27"/>
@@ -1530,7 +1432,7 @@
       <w:r>
         <w:rPr>
           <w:rFonts w:ascii="Helvetica" w:hAnsi="Helvetica"/>
-          <w:color w:val="4A5350"/>
+          <w:color w:val="000000" w:themeColor="text1"/>
           <w:spacing w:val="2"/>
           <w:sz w:val="27"/>
           <w:szCs w:val="27"/>
@@ -1540,7 +1442,7 @@
       <w:r>
         <w:rPr>
           <w:rFonts w:ascii="Helvetica" w:hAnsi="Helvetica"/>
-          <w:color w:val="4A5350"/>
+          <w:color w:val="000000" w:themeColor="text1"/>
           <w:spacing w:val="2"/>
           <w:sz w:val="27"/>
           <w:szCs w:val="27"/>
@@ -1550,7 +1452,7 @@
       <w:r>
         <w:rPr>
           <w:rFonts w:ascii="Helvetica" w:hAnsi="Helvetica"/>
-          <w:color w:val="4A5350"/>
+          <w:color w:val="000000" w:themeColor="text1"/>
           <w:spacing w:val="2"/>
           <w:sz w:val="27"/>
           <w:szCs w:val="27"/>
@@ -1569,16 +1471,16 @@
         <w:spacing w:line="405" w:lineRule="atLeast"/>
         <w:rPr>
           <w:rFonts w:ascii="Helvetica" w:hAnsi="Helvetica"/>
-          <w:color w:val="4A5350"/>
-          <w:spacing w:val="2"/>
-          <w:sz w:val="27"/>
-          <w:szCs w:val="27"/>
-        </w:rPr>
-      </w:pPr>
-      <w:r>
-        <w:rPr>
-          <w:rFonts w:ascii="Helvetica" w:hAnsi="Helvetica"/>
-          <w:color w:val="4A5350"/>
+          <w:color w:val="000000" w:themeColor="text1"/>
+          <w:spacing w:val="2"/>
+          <w:sz w:val="27"/>
+          <w:szCs w:val="27"/>
+        </w:rPr>
+      </w:pPr>
+      <w:r>
+        <w:rPr>
+          <w:rFonts w:ascii="Helvetica" w:hAnsi="Helvetica"/>
+          <w:color w:val="000000" w:themeColor="text1"/>
           <w:spacing w:val="2"/>
           <w:sz w:val="27"/>
           <w:szCs w:val="27"/>
@@ -1588,7 +1490,7 @@
       <w:r>
         <w:rPr>
           <w:rFonts w:ascii="Helvetica" w:hAnsi="Helvetica"/>
-          <w:color w:val="4A5350"/>
+          <w:color w:val="000000" w:themeColor="text1"/>
           <w:spacing w:val="2"/>
           <w:sz w:val="27"/>
           <w:szCs w:val="27"/>
@@ -1607,16 +1509,16 @@
         <w:spacing w:line="405" w:lineRule="atLeast"/>
         <w:rPr>
           <w:rFonts w:ascii="Helvetica" w:hAnsi="Helvetica"/>
-          <w:color w:val="4A5350"/>
-          <w:spacing w:val="2"/>
-          <w:sz w:val="27"/>
-          <w:szCs w:val="27"/>
-        </w:rPr>
-      </w:pPr>
-      <w:r>
-        <w:rPr>
-          <w:rFonts w:ascii="Helvetica" w:hAnsi="Helvetica"/>
-          <w:color w:val="4A5350"/>
+          <w:color w:val="000000" w:themeColor="text1"/>
+          <w:spacing w:val="2"/>
+          <w:sz w:val="27"/>
+          <w:szCs w:val="27"/>
+        </w:rPr>
+      </w:pPr>
+      <w:r>
+        <w:rPr>
+          <w:rFonts w:ascii="Helvetica" w:hAnsi="Helvetica"/>
+          <w:color w:val="000000" w:themeColor="text1"/>
           <w:spacing w:val="2"/>
           <w:sz w:val="27"/>
           <w:szCs w:val="27"/>
@@ -1626,7 +1528,7 @@
       <w:r>
         <w:rPr>
           <w:rFonts w:ascii="Helvetica" w:hAnsi="Helvetica"/>
-          <w:color w:val="4A5350"/>
+          <w:color w:val="000000" w:themeColor="text1"/>
           <w:spacing w:val="2"/>
           <w:sz w:val="27"/>
           <w:szCs w:val="27"/>
@@ -1641,16 +1543,16 @@
         <w:spacing w:line="405" w:lineRule="atLeast"/>
         <w:rPr>
           <w:rFonts w:ascii="Helvetica" w:hAnsi="Helvetica"/>
-          <w:color w:val="4A5350"/>
-          <w:spacing w:val="2"/>
-          <w:sz w:val="27"/>
-          <w:szCs w:val="27"/>
-        </w:rPr>
-      </w:pPr>
-      <w:r>
-        <w:rPr>
-          <w:rFonts w:ascii="Helvetica" w:hAnsi="Helvetica"/>
-          <w:color w:val="4A5350"/>
+          <w:color w:val="000000" w:themeColor="text1"/>
+          <w:spacing w:val="2"/>
+          <w:sz w:val="27"/>
+          <w:szCs w:val="27"/>
+        </w:rPr>
+      </w:pPr>
+      <w:r>
+        <w:rPr>
+          <w:rFonts w:ascii="Helvetica" w:hAnsi="Helvetica"/>
+          <w:color w:val="000000" w:themeColor="text1"/>
           <w:spacing w:val="2"/>
           <w:sz w:val="27"/>
           <w:szCs w:val="27"/>
@@ -1705,16 +1607,16 @@
         <w:spacing w:line="405" w:lineRule="atLeast"/>
         <w:rPr>
           <w:rFonts w:ascii="Helvetica" w:hAnsi="Helvetica"/>
-          <w:color w:val="4A5350"/>
-          <w:spacing w:val="2"/>
-          <w:sz w:val="27"/>
-          <w:szCs w:val="27"/>
-        </w:rPr>
-      </w:pPr>
-      <w:r>
-        <w:rPr>
-          <w:rFonts w:ascii="Helvetica" w:hAnsi="Helvetica"/>
-          <w:color w:val="4A5350"/>
+          <w:color w:val="000000" w:themeColor="text1"/>
+          <w:spacing w:val="2"/>
+          <w:sz w:val="27"/>
+          <w:szCs w:val="27"/>
+        </w:rPr>
+      </w:pPr>
+      <w:r>
+        <w:rPr>
+          <w:rFonts w:ascii="Helvetica" w:hAnsi="Helvetica"/>
+          <w:color w:val="000000" w:themeColor="text1"/>
           <w:spacing w:val="2"/>
           <w:sz w:val="27"/>
           <w:szCs w:val="27"/>
@@ -1724,7 +1626,7 @@
       <w:r>
         <w:rPr>
           <w:rFonts w:ascii="Helvetica" w:hAnsi="Helvetica"/>
-          <w:color w:val="4A5350"/>
+          <w:color w:val="000000" w:themeColor="text1"/>
           <w:spacing w:val="2"/>
           <w:sz w:val="27"/>
           <w:szCs w:val="27"/>
@@ -1734,7 +1636,7 @@
       <w:r>
         <w:rPr>
           <w:rFonts w:ascii="Helvetica" w:hAnsi="Helvetica"/>
-          <w:color w:val="4A5350"/>
+          <w:color w:val="000000" w:themeColor="text1"/>
           <w:spacing w:val="2"/>
           <w:sz w:val="27"/>
           <w:szCs w:val="27"/>
@@ -1744,7 +1646,7 @@
       <w:r>
         <w:rPr>
           <w:rFonts w:ascii="Helvetica" w:hAnsi="Helvetica"/>
-          <w:color w:val="4A5350"/>
+          <w:color w:val="000000" w:themeColor="text1"/>
           <w:spacing w:val="2"/>
           <w:sz w:val="27"/>
           <w:szCs w:val="27"/>
@@ -1754,7 +1656,7 @@
       <w:r>
         <w:rPr>
           <w:rFonts w:ascii="Helvetica" w:hAnsi="Helvetica"/>
-          <w:color w:val="4A5350"/>
+          <w:color w:val="000000" w:themeColor="text1"/>
           <w:spacing w:val="2"/>
           <w:sz w:val="27"/>
           <w:szCs w:val="27"/>
@@ -1773,16 +1675,16 @@
         <w:spacing w:line="405" w:lineRule="atLeast"/>
         <w:rPr>
           <w:rFonts w:ascii="Helvetica" w:hAnsi="Helvetica"/>
-          <w:color w:val="4A5350"/>
-          <w:spacing w:val="2"/>
-          <w:sz w:val="27"/>
-          <w:szCs w:val="27"/>
-        </w:rPr>
-      </w:pPr>
-      <w:r>
-        <w:rPr>
-          <w:rFonts w:ascii="Helvetica" w:hAnsi="Helvetica"/>
-          <w:color w:val="4A5350"/>
+          <w:color w:val="000000" w:themeColor="text1"/>
+          <w:spacing w:val="2"/>
+          <w:sz w:val="27"/>
+          <w:szCs w:val="27"/>
+        </w:rPr>
+      </w:pPr>
+      <w:r>
+        <w:rPr>
+          <w:rFonts w:ascii="Helvetica" w:hAnsi="Helvetica"/>
+          <w:color w:val="000000" w:themeColor="text1"/>
           <w:spacing w:val="2"/>
           <w:sz w:val="27"/>
           <w:szCs w:val="27"/>
@@ -1792,7 +1694,7 @@
       <w:r>
         <w:rPr>
           <w:rFonts w:ascii="Helvetica" w:hAnsi="Helvetica"/>
-          <w:color w:val="4A5350"/>
+          <w:color w:val="000000" w:themeColor="text1"/>
           <w:spacing w:val="2"/>
           <w:sz w:val="27"/>
           <w:szCs w:val="27"/>
@@ -1802,7 +1704,7 @@
       <w:r>
         <w:rPr>
           <w:rFonts w:ascii="Helvetica" w:hAnsi="Helvetica"/>
-          <w:color w:val="4A5350"/>
+          <w:color w:val="000000" w:themeColor="text1"/>
           <w:spacing w:val="2"/>
           <w:sz w:val="27"/>
           <w:szCs w:val="27"/>
@@ -1812,7 +1714,7 @@
       <w:r>
         <w:rPr>
           <w:rFonts w:ascii="Helvetica" w:hAnsi="Helvetica"/>
-          <w:color w:val="4A5350"/>
+          <w:color w:val="000000" w:themeColor="text1"/>
           <w:spacing w:val="2"/>
           <w:sz w:val="27"/>
           <w:szCs w:val="27"/>
@@ -1831,16 +1733,16 @@
         <w:spacing w:line="405" w:lineRule="atLeast"/>
         <w:rPr>
           <w:rFonts w:ascii="Helvetica" w:hAnsi="Helvetica"/>
-          <w:color w:val="4A5350"/>
-          <w:spacing w:val="2"/>
-          <w:sz w:val="27"/>
-          <w:szCs w:val="27"/>
-        </w:rPr>
-      </w:pPr>
-      <w:r>
-        <w:rPr>
-          <w:rFonts w:ascii="Helvetica" w:hAnsi="Helvetica"/>
-          <w:color w:val="4A5350"/>
+          <w:color w:val="000000" w:themeColor="text1"/>
+          <w:spacing w:val="2"/>
+          <w:sz w:val="27"/>
+          <w:szCs w:val="27"/>
+        </w:rPr>
+      </w:pPr>
+      <w:r>
+        <w:rPr>
+          <w:rFonts w:ascii="Helvetica" w:hAnsi="Helvetica"/>
+          <w:color w:val="000000" w:themeColor="text1"/>
           <w:spacing w:val="2"/>
           <w:sz w:val="27"/>
           <w:szCs w:val="27"/>
@@ -1850,7 +1752,7 @@
       <w:r>
         <w:rPr>
           <w:rFonts w:ascii="Helvetica" w:hAnsi="Helvetica"/>
-          <w:color w:val="4A5350"/>
+          <w:color w:val="000000" w:themeColor="text1"/>
           <w:spacing w:val="2"/>
           <w:sz w:val="27"/>
           <w:szCs w:val="27"/>
@@ -1869,16 +1771,16 @@
         <w:spacing w:line="405" w:lineRule="atLeast"/>
         <w:rPr>
           <w:rFonts w:ascii="Helvetica" w:hAnsi="Helvetica"/>
-          <w:color w:val="4A5350"/>
-          <w:spacing w:val="2"/>
-          <w:sz w:val="27"/>
-          <w:szCs w:val="27"/>
-        </w:rPr>
-      </w:pPr>
-      <w:r>
-        <w:rPr>
-          <w:rFonts w:ascii="Helvetica" w:hAnsi="Helvetica"/>
-          <w:color w:val="4A5350"/>
+          <w:color w:val="000000" w:themeColor="text1"/>
+          <w:spacing w:val="2"/>
+          <w:sz w:val="27"/>
+          <w:szCs w:val="27"/>
+        </w:rPr>
+      </w:pPr>
+      <w:r>
+        <w:rPr>
+          <w:rFonts w:ascii="Helvetica" w:hAnsi="Helvetica"/>
+          <w:color w:val="000000" w:themeColor="text1"/>
           <w:spacing w:val="2"/>
           <w:sz w:val="27"/>
           <w:szCs w:val="27"/>
@@ -1888,7 +1790,7 @@
       <w:r>
         <w:rPr>
           <w:rFonts w:ascii="Helvetica" w:hAnsi="Helvetica"/>
-          <w:color w:val="4A5350"/>
+          <w:color w:val="000000" w:themeColor="text1"/>
           <w:spacing w:val="2"/>
           <w:sz w:val="27"/>
           <w:szCs w:val="27"/>
@@ -1898,7 +1800,7 @@
       <w:r>
         <w:rPr>
           <w:rFonts w:ascii="Helvetica" w:hAnsi="Helvetica"/>
-          <w:color w:val="4A5350"/>
+          <w:color w:val="000000" w:themeColor="text1"/>
           <w:spacing w:val="2"/>
           <w:sz w:val="27"/>
           <w:szCs w:val="27"/>
@@ -1908,7 +1810,7 @@
       <w:r>
         <w:rPr>
           <w:rFonts w:ascii="Helvetica" w:hAnsi="Helvetica"/>
-          <w:color w:val="4A5350"/>
+          <w:color w:val="000000" w:themeColor="text1"/>
           <w:spacing w:val="2"/>
           <w:sz w:val="27"/>
           <w:szCs w:val="27"/>
@@ -1927,16 +1829,16 @@
         <w:spacing w:line="405" w:lineRule="atLeast"/>
         <w:rPr>
           <w:rFonts w:ascii="Helvetica" w:hAnsi="Helvetica"/>
-          <w:color w:val="4A5350"/>
-          <w:spacing w:val="2"/>
-          <w:sz w:val="27"/>
-          <w:szCs w:val="27"/>
-        </w:rPr>
-      </w:pPr>
-      <w:r>
-        <w:rPr>
-          <w:rFonts w:ascii="Helvetica" w:hAnsi="Helvetica"/>
-          <w:color w:val="4A5350"/>
+          <w:color w:val="000000" w:themeColor="text1"/>
+          <w:spacing w:val="2"/>
+          <w:sz w:val="27"/>
+          <w:szCs w:val="27"/>
+        </w:rPr>
+      </w:pPr>
+      <w:r>
+        <w:rPr>
+          <w:rFonts w:ascii="Helvetica" w:hAnsi="Helvetica"/>
+          <w:color w:val="000000" w:themeColor="text1"/>
           <w:spacing w:val="2"/>
           <w:sz w:val="27"/>
           <w:szCs w:val="27"/>
@@ -1946,7 +1848,7 @@
       <w:r>
         <w:rPr>
           <w:rFonts w:ascii="Helvetica" w:hAnsi="Helvetica"/>
-          <w:color w:val="4A5350"/>
+          <w:color w:val="000000" w:themeColor="text1"/>
           <w:spacing w:val="2"/>
           <w:sz w:val="27"/>
           <w:szCs w:val="27"/>
@@ -1956,7 +1858,7 @@
       <w:r>
         <w:rPr>
           <w:rFonts w:ascii="Helvetica" w:hAnsi="Helvetica"/>
-          <w:color w:val="4A5350"/>
+          <w:color w:val="000000" w:themeColor="text1"/>
           <w:spacing w:val="2"/>
           <w:sz w:val="27"/>
           <w:szCs w:val="27"/>
@@ -1966,7 +1868,7 @@
       <w:r>
         <w:rPr>
           <w:rFonts w:ascii="Helvetica" w:hAnsi="Helvetica"/>
-          <w:color w:val="4A5350"/>
+          <w:color w:val="000000" w:themeColor="text1"/>
           <w:spacing w:val="2"/>
           <w:sz w:val="27"/>
           <w:szCs w:val="27"/>
@@ -1976,7 +1878,7 @@
       <w:r>
         <w:rPr>
           <w:rFonts w:ascii="Helvetica" w:hAnsi="Helvetica"/>
-          <w:color w:val="4A5350"/>
+          <w:color w:val="000000" w:themeColor="text1"/>
           <w:spacing w:val="2"/>
           <w:sz w:val="27"/>
           <w:szCs w:val="27"/>
@@ -1995,16 +1897,16 @@
         <w:spacing w:line="405" w:lineRule="atLeast"/>
         <w:rPr>
           <w:rFonts w:ascii="Helvetica" w:hAnsi="Helvetica"/>
-          <w:color w:val="4A5350"/>
-          <w:spacing w:val="2"/>
-          <w:sz w:val="27"/>
-          <w:szCs w:val="27"/>
-        </w:rPr>
-      </w:pPr>
-      <w:r>
-        <w:rPr>
-          <w:rFonts w:ascii="Helvetica" w:hAnsi="Helvetica"/>
-          <w:color w:val="4A5350"/>
+          <w:color w:val="000000" w:themeColor="text1"/>
+          <w:spacing w:val="2"/>
+          <w:sz w:val="27"/>
+          <w:szCs w:val="27"/>
+        </w:rPr>
+      </w:pPr>
+      <w:r>
+        <w:rPr>
+          <w:rFonts w:ascii="Helvetica" w:hAnsi="Helvetica"/>
+          <w:color w:val="000000" w:themeColor="text1"/>
           <w:spacing w:val="2"/>
           <w:sz w:val="27"/>
           <w:szCs w:val="27"/>
@@ -2014,7 +1916,7 @@
       <w:r>
         <w:rPr>
           <w:rFonts w:ascii="Helvetica" w:hAnsi="Helvetica"/>
-          <w:color w:val="4A5350"/>
+          <w:color w:val="000000" w:themeColor="text1"/>
           <w:spacing w:val="2"/>
           <w:sz w:val="27"/>
           <w:szCs w:val="27"/>
@@ -2024,7 +1926,7 @@
       <w:r>
         <w:rPr>
           <w:rFonts w:ascii="Helvetica" w:hAnsi="Helvetica"/>
-          <w:color w:val="4A5350"/>
+          <w:color w:val="000000" w:themeColor="text1"/>
           <w:spacing w:val="2"/>
           <w:sz w:val="27"/>
           <w:szCs w:val="27"/>
@@ -2034,7 +1936,7 @@
       <w:r>
         <w:rPr>
           <w:rFonts w:ascii="Helvetica" w:hAnsi="Helvetica"/>
-          <w:color w:val="4A5350"/>
+          <w:color w:val="000000" w:themeColor="text1"/>
           <w:spacing w:val="2"/>
           <w:sz w:val="27"/>
           <w:szCs w:val="27"/>
@@ -2053,16 +1955,16 @@
         <w:spacing w:line="405" w:lineRule="atLeast"/>
         <w:rPr>
           <w:rFonts w:ascii="Helvetica" w:hAnsi="Helvetica"/>
-          <w:color w:val="4A5350"/>
-          <w:spacing w:val="2"/>
-          <w:sz w:val="27"/>
-          <w:szCs w:val="27"/>
-        </w:rPr>
-      </w:pPr>
-      <w:r>
-        <w:rPr>
-          <w:rFonts w:ascii="Helvetica" w:hAnsi="Helvetica"/>
-          <w:color w:val="4A5350"/>
+          <w:color w:val="000000" w:themeColor="text1"/>
+          <w:spacing w:val="2"/>
+          <w:sz w:val="27"/>
+          <w:szCs w:val="27"/>
+        </w:rPr>
+      </w:pPr>
+      <w:r>
+        <w:rPr>
+          <w:rFonts w:ascii="Helvetica" w:hAnsi="Helvetica"/>
+          <w:color w:val="000000" w:themeColor="text1"/>
           <w:spacing w:val="2"/>
           <w:sz w:val="27"/>
           <w:szCs w:val="27"/>
@@ -2072,7 +1974,7 @@
       <w:r>
         <w:rPr>
           <w:rFonts w:ascii="Helvetica" w:hAnsi="Helvetica"/>
-          <w:color w:val="4A5350"/>
+          <w:color w:val="000000" w:themeColor="text1"/>
           <w:spacing w:val="2"/>
           <w:sz w:val="27"/>
           <w:szCs w:val="27"/>
@@ -2082,7 +1984,7 @@
       <w:r>
         <w:rPr>
           <w:rFonts w:ascii="Helvetica" w:hAnsi="Helvetica"/>
-          <w:color w:val="4A5350"/>
+          <w:color w:val="000000" w:themeColor="text1"/>
           <w:spacing w:val="2"/>
           <w:sz w:val="27"/>
           <w:szCs w:val="27"/>
@@ -2092,7 +1994,7 @@
       <w:r>
         <w:rPr>
           <w:rFonts w:ascii="Helvetica" w:hAnsi="Helvetica"/>
-          <w:color w:val="4A5350"/>
+          <w:color w:val="000000" w:themeColor="text1"/>
           <w:spacing w:val="2"/>
           <w:sz w:val="27"/>
           <w:szCs w:val="27"/>
@@ -2102,7 +2004,7 @@
       <w:r>
         <w:rPr>
           <w:rFonts w:ascii="Helvetica" w:hAnsi="Helvetica"/>
-          <w:color w:val="4A5350"/>
+          <w:color w:val="000000" w:themeColor="text1"/>
           <w:spacing w:val="2"/>
           <w:sz w:val="27"/>
           <w:szCs w:val="27"/>
@@ -2112,7 +2014,7 @@
       <w:r>
         <w:rPr>
           <w:rFonts w:ascii="Helvetica" w:hAnsi="Helvetica"/>
-          <w:color w:val="4A5350"/>
+          <w:color w:val="000000" w:themeColor="text1"/>
           <w:spacing w:val="2"/>
           <w:sz w:val="27"/>
           <w:szCs w:val="27"/>
@@ -2165,16 +2067,16 @@
         <w:spacing w:line="405" w:lineRule="atLeast"/>
         <w:rPr>
           <w:rFonts w:ascii="Helvetica" w:hAnsi="Helvetica"/>
-          <w:color w:val="4A5350"/>
-          <w:spacing w:val="2"/>
-          <w:sz w:val="27"/>
-          <w:szCs w:val="27"/>
-        </w:rPr>
-      </w:pPr>
-      <w:r>
-        <w:rPr>
-          <w:rFonts w:ascii="Helvetica" w:hAnsi="Helvetica"/>
-          <w:color w:val="4A5350"/>
+          <w:color w:val="000000" w:themeColor="text1"/>
+          <w:spacing w:val="2"/>
+          <w:sz w:val="27"/>
+          <w:szCs w:val="27"/>
+        </w:rPr>
+      </w:pPr>
+      <w:r>
+        <w:rPr>
+          <w:rFonts w:ascii="Helvetica" w:hAnsi="Helvetica"/>
+          <w:color w:val="000000" w:themeColor="text1"/>
           <w:spacing w:val="2"/>
           <w:sz w:val="27"/>
           <w:szCs w:val="27"/>
@@ -2184,7 +2086,7 @@
       <w:r>
         <w:rPr>
           <w:rFonts w:ascii="Helvetica" w:hAnsi="Helvetica"/>
-          <w:color w:val="4A5350"/>
+          <w:color w:val="000000" w:themeColor="text1"/>
           <w:spacing w:val="2"/>
           <w:sz w:val="27"/>
           <w:szCs w:val="27"/>
@@ -2194,7 +2096,7 @@
       <w:r>
         <w:rPr>
           <w:rFonts w:ascii="Helvetica" w:hAnsi="Helvetica"/>
-          <w:color w:val="4A5350"/>
+          <w:color w:val="000000" w:themeColor="text1"/>
           <w:spacing w:val="2"/>
           <w:sz w:val="27"/>
           <w:szCs w:val="27"/>
@@ -2204,7 +2106,7 @@
       <w:r>
         <w:rPr>
           <w:rFonts w:ascii="Helvetica" w:hAnsi="Helvetica"/>
-          <w:color w:val="4A5350"/>
+          <w:color w:val="000000" w:themeColor="text1"/>
           <w:spacing w:val="2"/>
           <w:sz w:val="27"/>
           <w:szCs w:val="27"/>
@@ -2214,7 +2116,7 @@
       <w:r>
         <w:rPr>
           <w:rFonts w:ascii="Helvetica" w:hAnsi="Helvetica"/>
-          <w:color w:val="4A5350"/>
+          <w:color w:val="000000" w:themeColor="text1"/>
           <w:spacing w:val="2"/>
           <w:sz w:val="27"/>
           <w:szCs w:val="27"/>
@@ -2224,7 +2126,7 @@
       <w:r>
         <w:rPr>
           <w:rFonts w:ascii="Helvetica" w:hAnsi="Helvetica"/>
-          <w:color w:val="4A5350"/>
+          <w:color w:val="000000" w:themeColor="text1"/>
           <w:spacing w:val="2"/>
           <w:sz w:val="27"/>
           <w:szCs w:val="27"/>
@@ -2234,7 +2136,7 @@
       <w:r>
         <w:rPr>
           <w:rFonts w:ascii="Helvetica" w:hAnsi="Helvetica"/>
-          <w:color w:val="4A5350"/>
+          <w:color w:val="000000" w:themeColor="text1"/>
           <w:spacing w:val="2"/>
           <w:sz w:val="27"/>
           <w:szCs w:val="27"/>
@@ -2244,7 +2146,7 @@
       <w:r>
         <w:rPr>
           <w:rFonts w:ascii="Helvetica" w:hAnsi="Helvetica"/>
-          <w:color w:val="4A5350"/>
+          <w:color w:val="000000" w:themeColor="text1"/>
           <w:spacing w:val="2"/>
           <w:sz w:val="27"/>
           <w:szCs w:val="27"/>
@@ -2254,7 +2156,7 @@
       <w:r>
         <w:rPr>
           <w:rFonts w:ascii="Helvetica" w:hAnsi="Helvetica"/>
-          <w:color w:val="4A5350"/>
+          <w:color w:val="000000" w:themeColor="text1"/>
           <w:spacing w:val="2"/>
           <w:sz w:val="27"/>
           <w:szCs w:val="27"/>
@@ -2305,16 +2207,16 @@
         <w:spacing w:line="405" w:lineRule="atLeast"/>
         <w:rPr>
           <w:rFonts w:ascii="Helvetica" w:hAnsi="Helvetica"/>
-          <w:color w:val="4A5350"/>
-          <w:spacing w:val="2"/>
-          <w:sz w:val="27"/>
-          <w:szCs w:val="27"/>
-        </w:rPr>
-      </w:pPr>
-      <w:r>
-        <w:rPr>
-          <w:rFonts w:ascii="Helvetica" w:hAnsi="Helvetica"/>
-          <w:color w:val="4A5350"/>
+          <w:color w:val="000000" w:themeColor="text1"/>
+          <w:spacing w:val="2"/>
+          <w:sz w:val="27"/>
+          <w:szCs w:val="27"/>
+        </w:rPr>
+      </w:pPr>
+      <w:r>
+        <w:rPr>
+          <w:rFonts w:ascii="Helvetica" w:hAnsi="Helvetica"/>
+          <w:color w:val="000000" w:themeColor="text1"/>
           <w:spacing w:val="2"/>
           <w:sz w:val="27"/>
           <w:szCs w:val="27"/>
@@ -2324,29 +2226,27 @@
       <w:r>
         <w:rPr>
           <w:rFonts w:ascii="Helvetica" w:hAnsi="Helvetica"/>
-          <w:color w:val="4A5350"/>
+          <w:color w:val="000000" w:themeColor="text1"/>
           <w:spacing w:val="2"/>
           <w:sz w:val="27"/>
           <w:szCs w:val="27"/>
         </w:rPr>
         <w:t xml:space="preserve">he project made all this useful data accessible to the </w:t>
       </w:r>
-      <w:proofErr w:type="gramStart"/>
-      <w:r>
-        <w:rPr>
-          <w:rFonts w:ascii="Helvetica" w:hAnsi="Helvetica"/>
-          <w:color w:val="4A5350"/>
-          <w:spacing w:val="2"/>
-          <w:sz w:val="27"/>
-          <w:szCs w:val="27"/>
-        </w:rPr>
-        <w:t>general public</w:t>
-      </w:r>
-      <w:proofErr w:type="gramEnd"/>
-      <w:r>
-        <w:rPr>
-          <w:rFonts w:ascii="Helvetica" w:hAnsi="Helvetica"/>
-          <w:color w:val="4A5350"/>
+      <w:r>
+        <w:rPr>
+          <w:rFonts w:ascii="Helvetica" w:hAnsi="Helvetica"/>
+          <w:color w:val="000000" w:themeColor="text1"/>
+          <w:spacing w:val="2"/>
+          <w:sz w:val="27"/>
+          <w:szCs w:val="27"/>
+        </w:rPr>
+        <w:t>public</w:t>
+      </w:r>
+      <w:r>
+        <w:rPr>
+          <w:rFonts w:ascii="Helvetica" w:hAnsi="Helvetica"/>
+          <w:color w:val="000000" w:themeColor="text1"/>
           <w:spacing w:val="2"/>
           <w:sz w:val="27"/>
           <w:szCs w:val="27"/>
@@ -2356,17 +2256,37 @@
       <w:r>
         <w:rPr>
           <w:rFonts w:ascii="Helvetica" w:hAnsi="Helvetica"/>
-          <w:color w:val="4A5350"/>
-          <w:spacing w:val="2"/>
-          <w:sz w:val="27"/>
-          <w:szCs w:val="27"/>
-        </w:rPr>
-        <w:t xml:space="preserve"> of audience and the ability of sharing makes it easier to spre</w:t>
-      </w:r>
-      <w:r>
-        <w:rPr>
-          <w:rFonts w:ascii="Helvetica" w:hAnsi="Helvetica"/>
-          <w:color w:val="4A5350"/>
+          <w:color w:val="000000" w:themeColor="text1"/>
+          <w:spacing w:val="2"/>
+          <w:sz w:val="27"/>
+          <w:szCs w:val="27"/>
+        </w:rPr>
+        <w:t xml:space="preserve"> of audience</w:t>
+      </w:r>
+      <w:r>
+        <w:rPr>
+          <w:rFonts w:ascii="Helvetica" w:hAnsi="Helvetica"/>
+          <w:color w:val="000000" w:themeColor="text1"/>
+          <w:spacing w:val="2"/>
+          <w:sz w:val="27"/>
+          <w:szCs w:val="27"/>
+        </w:rPr>
+        <w:t>s</w:t>
+      </w:r>
+      <w:r>
+        <w:rPr>
+          <w:rFonts w:ascii="Helvetica" w:hAnsi="Helvetica"/>
+          <w:color w:val="000000" w:themeColor="text1"/>
+          <w:spacing w:val="2"/>
+          <w:sz w:val="27"/>
+          <w:szCs w:val="27"/>
+        </w:rPr>
+        <w:t xml:space="preserve"> and the ability of sharing makes it easier to spre</w:t>
+      </w:r>
+      <w:r>
+        <w:rPr>
+          <w:rFonts w:ascii="Helvetica" w:hAnsi="Helvetica"/>
+          <w:color w:val="000000" w:themeColor="text1"/>
           <w:spacing w:val="2"/>
           <w:sz w:val="27"/>
           <w:szCs w:val="27"/>
@@ -2376,7 +2296,7 @@
       <w:r>
         <w:rPr>
           <w:rFonts w:ascii="Helvetica" w:hAnsi="Helvetica"/>
-          <w:color w:val="4A5350"/>
+          <w:color w:val="000000" w:themeColor="text1"/>
           <w:spacing w:val="2"/>
           <w:sz w:val="27"/>
           <w:szCs w:val="27"/>
@@ -2758,25 +2678,7 @@
           <w:sz w:val="24"/>
           <w:szCs w:val="24"/>
         </w:rPr>
-        <w:t xml:space="preserve">It is implemented with machine learning using </w:t>
-      </w:r>
-      <w:proofErr w:type="spellStart"/>
-      <w:r>
-        <w:rPr>
-          <w:rFonts w:ascii="Helvetica" w:hAnsi="Helvetica" w:cs="Helvetica"/>
-          <w:sz w:val="24"/>
-          <w:szCs w:val="24"/>
-        </w:rPr>
-        <w:t>DeepSpeech</w:t>
-      </w:r>
-      <w:proofErr w:type="spellEnd"/>
-      <w:r>
-        <w:rPr>
-          <w:rFonts w:ascii="Helvetica" w:hAnsi="Helvetica" w:cs="Helvetica"/>
-          <w:sz w:val="24"/>
-          <w:szCs w:val="24"/>
-        </w:rPr>
-        <w:t xml:space="preserve"> model</w:t>
+        <w:t>It is implemented with machine learning using DeepSpeech model</w:t>
       </w:r>
     </w:p>
     <w:p>
@@ -2826,15 +2728,7 @@
           <w:sz w:val="24"/>
           <w:szCs w:val="24"/>
         </w:rPr>
-        <w:t>This machine learning model summarizes images and videos description</w:t>
-      </w:r>
-      <w:r>
-        <w:rPr>
-          <w:rFonts w:ascii="Helvetica" w:hAnsi="Helvetica" w:cs="Helvetica"/>
-          <w:sz w:val="24"/>
-          <w:szCs w:val="24"/>
-        </w:rPr>
-        <w:t xml:space="preserve"> so that the input to the similarity model is a little shorter</w:t>
+        <w:t>This machine learning model summarizes images and videos description so that the input to the similarity model is a little shorter</w:t>
       </w:r>
       <w:r>
         <w:rPr>
@@ -2875,18 +2769,8 @@
           <w:sz w:val="24"/>
           <w:szCs w:val="24"/>
         </w:rPr>
-        <w:t xml:space="preserve">The model used is </w:t>
-      </w:r>
-      <w:proofErr w:type="spellStart"/>
-      <w:r>
-        <w:rPr>
-          <w:rFonts w:ascii="Helvetica" w:hAnsi="Helvetica" w:cs="Helvetica"/>
-          <w:sz w:val="24"/>
-          <w:szCs w:val="24"/>
-        </w:rPr>
-        <w:t>SpaCy</w:t>
-      </w:r>
-      <w:proofErr w:type="spellEnd"/>
+        <w:t>The model used is SpaCy</w:t>
+      </w:r>
       <w:r>
         <w:rPr>
           <w:rFonts w:ascii="Helvetica" w:hAnsi="Helvetica" w:cs="Helvetica"/>
@@ -3421,730 +3305,73 @@
         <w:spacing w:line="244" w:lineRule="atLeast"/>
         <w:rPr>
           <w:rFonts w:ascii="Helvetica" w:hAnsi="Helvetica" w:cs="Helvetica"/>
-          <w:color w:val="212121"/>
-          <w:sz w:val="24"/>
-          <w:szCs w:val="24"/>
-        </w:rPr>
-      </w:pPr>
-      <w:r>
-        <w:rPr>
-          <w:rFonts w:ascii="Helvetica" w:hAnsi="Helvetica" w:cs="Helvetica"/>
-          <w:sz w:val="24"/>
-          <w:szCs w:val="24"/>
-        </w:rPr>
-        <w:t xml:space="preserve">Libraries used: </w:t>
-      </w:r>
-      <w:proofErr w:type="spellStart"/>
-      <w:r>
-        <w:rPr>
-          <w:rFonts w:ascii="Helvetica" w:hAnsi="Helvetica" w:cs="Helvetica"/>
-          <w:color w:val="212121"/>
-          <w:sz w:val="24"/>
-          <w:szCs w:val="24"/>
-        </w:rPr>
-        <w:t>ebooklib</w:t>
-      </w:r>
-      <w:proofErr w:type="spellEnd"/>
-      <w:r>
-        <w:rPr>
-          <w:rFonts w:ascii="Helvetica" w:hAnsi="Helvetica" w:cs="Helvetica"/>
-          <w:color w:val="212121"/>
-          <w:sz w:val="24"/>
-          <w:szCs w:val="24"/>
-        </w:rPr>
-        <w:t>,</w:t>
-      </w:r>
-      <w:r>
-        <w:rPr>
-          <w:rFonts w:ascii="Helvetica" w:hAnsi="Helvetica" w:cs="Helvetica"/>
-          <w:color w:val="212121"/>
-          <w:sz w:val="24"/>
-          <w:szCs w:val="24"/>
+          <w:color w:val="000000" w:themeColor="text1"/>
+          <w:sz w:val="24"/>
+          <w:szCs w:val="24"/>
+        </w:rPr>
+      </w:pPr>
+      <w:r>
+        <w:rPr>
+          <w:rFonts w:ascii="Segoe UI" w:hAnsi="Segoe UI" w:cs="Segoe UI"/>
+          <w:color w:val="000000" w:themeColor="text1"/>
+          <w:sz w:val="27"/>
+          <w:szCs w:val="27"/>
+          <w:shd w:val="clear" w:color="auto" w:fill="FFFFFF"/>
+        </w:rPr>
+        <w:t xml:space="preserve">        </w:t>
+      </w:r>
+      <w:r>
+        <w:rPr>
+          <w:rFonts w:ascii="Segoe UI" w:hAnsi="Segoe UI" w:cs="Segoe UI"/>
+          <w:color w:val="000000" w:themeColor="text1"/>
+          <w:sz w:val="24"/>
+          <w:szCs w:val="24"/>
+          <w:shd w:val="clear" w:color="auto" w:fill="FFFFFF"/>
+        </w:rPr>
+        <w:t xml:space="preserve">Libraries used (sorted alphabetically): BeautifulSoup, cv2, </w:t>
+      </w:r>
+      <w:proofErr w:type="gramStart"/>
+      <w:r>
+        <w:rPr>
+          <w:rFonts w:ascii="Segoe UI" w:hAnsi="Segoe UI" w:cs="Segoe UI"/>
+          <w:color w:val="000000" w:themeColor="text1"/>
+          <w:sz w:val="24"/>
+          <w:szCs w:val="24"/>
+          <w:shd w:val="clear" w:color="auto" w:fill="FFFFFF"/>
+        </w:rPr>
+        <w:t xml:space="preserve">Deepspeech, </w:t>
+      </w:r>
+      <w:r>
+        <w:rPr>
+          <w:rFonts w:ascii="Segoe UI" w:hAnsi="Segoe UI" w:cs="Segoe UI"/>
+          <w:color w:val="000000" w:themeColor="text1"/>
+          <w:sz w:val="24"/>
+          <w:szCs w:val="24"/>
+          <w:shd w:val="clear" w:color="auto" w:fill="FFFFFF"/>
+        </w:rPr>
+        <w:t xml:space="preserve">  </w:t>
+      </w:r>
+      <w:proofErr w:type="gramEnd"/>
+      <w:r>
+        <w:rPr>
+          <w:rFonts w:ascii="Segoe UI" w:hAnsi="Segoe UI" w:cs="Segoe UI"/>
+          <w:color w:val="000000" w:themeColor="text1"/>
+          <w:sz w:val="24"/>
+          <w:szCs w:val="24"/>
+          <w:shd w:val="clear" w:color="auto" w:fill="FFFFFF"/>
         </w:rPr>
         <w:t xml:space="preserve"> </w:t>
       </w:r>
-      <w:proofErr w:type="spellStart"/>
-      <w:r>
-        <w:rPr>
-          <w:rFonts w:ascii="Helvetica" w:hAnsi="Helvetica" w:cs="Helvetica"/>
-          <w:color w:val="212121"/>
-          <w:sz w:val="24"/>
-          <w:szCs w:val="24"/>
-        </w:rPr>
-        <w:t>numpy</w:t>
-      </w:r>
-      <w:proofErr w:type="spellEnd"/>
-      <w:r>
-        <w:rPr>
-          <w:rFonts w:ascii="Helvetica" w:hAnsi="Helvetica" w:cs="Helvetica"/>
-          <w:color w:val="212121"/>
-          <w:sz w:val="24"/>
-          <w:szCs w:val="24"/>
-        </w:rPr>
-        <w:t xml:space="preserve">, pandas, </w:t>
-      </w:r>
-      <w:proofErr w:type="spellStart"/>
-      <w:r>
-        <w:rPr>
-          <w:rFonts w:ascii="Helvetica" w:hAnsi="Helvetica" w:cs="Helvetica"/>
-          <w:color w:val="212121"/>
-          <w:sz w:val="24"/>
-          <w:szCs w:val="24"/>
-        </w:rPr>
-        <w:t>wget</w:t>
-      </w:r>
-      <w:proofErr w:type="spellEnd"/>
-      <w:r>
-        <w:rPr>
-          <w:rFonts w:ascii="Helvetica" w:hAnsi="Helvetica" w:cs="Helvetica"/>
-          <w:color w:val="212121"/>
-          <w:sz w:val="24"/>
-          <w:szCs w:val="24"/>
-        </w:rPr>
-        <w:t xml:space="preserve">, warning, </w:t>
-      </w:r>
-      <w:proofErr w:type="spellStart"/>
-      <w:r>
-        <w:rPr>
-          <w:rFonts w:ascii="Helvetica" w:hAnsi="Helvetica" w:cs="Helvetica"/>
-          <w:color w:val="212121"/>
-          <w:sz w:val="24"/>
-          <w:szCs w:val="24"/>
-        </w:rPr>
-        <w:t>os</w:t>
-      </w:r>
-      <w:proofErr w:type="spellEnd"/>
-      <w:r>
-        <w:rPr>
-          <w:rFonts w:ascii="Helvetica" w:hAnsi="Helvetica" w:cs="Helvetica"/>
-          <w:color w:val="212121"/>
-          <w:sz w:val="24"/>
-          <w:szCs w:val="24"/>
-        </w:rPr>
-        <w:t xml:space="preserve">, </w:t>
-      </w:r>
-      <w:proofErr w:type="spellStart"/>
-      <w:r>
-        <w:rPr>
-          <w:rFonts w:ascii="Helvetica" w:hAnsi="Helvetica" w:cs="Helvetica"/>
-          <w:color w:val="212121"/>
-          <w:sz w:val="24"/>
-          <w:szCs w:val="24"/>
-        </w:rPr>
-        <w:t>BeautifulSoup</w:t>
-      </w:r>
-      <w:proofErr w:type="spellEnd"/>
-      <w:r>
-        <w:rPr>
-          <w:rFonts w:ascii="Helvetica" w:hAnsi="Helvetica" w:cs="Helvetica"/>
-          <w:color w:val="212121"/>
-          <w:sz w:val="24"/>
-          <w:szCs w:val="24"/>
-        </w:rPr>
-        <w:t xml:space="preserve">, </w:t>
-      </w:r>
-      <w:proofErr w:type="spellStart"/>
-      <w:r>
-        <w:rPr>
-          <w:rFonts w:ascii="Helvetica" w:hAnsi="Helvetica" w:cs="Helvetica"/>
-          <w:color w:val="212121"/>
-          <w:sz w:val="24"/>
-          <w:szCs w:val="24"/>
-        </w:rPr>
-        <w:t>IPython</w:t>
-      </w:r>
-      <w:proofErr w:type="spellEnd"/>
-      <w:r>
-        <w:rPr>
-          <w:rFonts w:ascii="Helvetica" w:hAnsi="Helvetica" w:cs="Helvetica"/>
-          <w:color w:val="212121"/>
-          <w:sz w:val="24"/>
-          <w:szCs w:val="24"/>
-        </w:rPr>
-        <w:t>,</w:t>
-      </w:r>
-    </w:p>
-    <w:p>
-      <w:pPr>
-        <w:pStyle w:val="HTMLPreformatted"/>
-        <w:spacing w:line="244" w:lineRule="atLeast"/>
-        <w:rPr>
-          <w:rFonts w:ascii="Helvetica" w:hAnsi="Helvetica" w:cs="Helvetica"/>
-          <w:color w:val="212121"/>
-          <w:sz w:val="24"/>
-          <w:szCs w:val="24"/>
-        </w:rPr>
-      </w:pPr>
-      <w:proofErr w:type="spellStart"/>
-      <w:r>
-        <w:rPr>
-          <w:rStyle w:val="n"/>
-          <w:rFonts w:ascii="Helvetica" w:hAnsi="Helvetica" w:cs="Helvetica"/>
-          <w:color w:val="212121"/>
-          <w:sz w:val="24"/>
-          <w:szCs w:val="24"/>
-        </w:rPr>
-        <w:t>D</w:t>
-      </w:r>
-      <w:r>
-        <w:rPr>
-          <w:rStyle w:val="n"/>
-          <w:rFonts w:ascii="Helvetica" w:hAnsi="Helvetica" w:cs="Helvetica"/>
-          <w:color w:val="212121"/>
-          <w:sz w:val="24"/>
-          <w:szCs w:val="24"/>
-        </w:rPr>
-        <w:t>eepspeech</w:t>
-      </w:r>
-      <w:proofErr w:type="spellEnd"/>
-      <w:r>
-        <w:rPr>
-          <w:rFonts w:ascii="Helvetica" w:hAnsi="Helvetica" w:cs="Helvetica"/>
-          <w:color w:val="212121"/>
-          <w:sz w:val="24"/>
-          <w:szCs w:val="24"/>
-        </w:rPr>
-        <w:t xml:space="preserve">, </w:t>
-      </w:r>
-      <w:r>
-        <w:rPr>
-          <w:rStyle w:val="n"/>
-          <w:rFonts w:ascii="Helvetica" w:hAnsi="Helvetica" w:cs="Helvetica"/>
-          <w:color w:val="212121"/>
-          <w:sz w:val="24"/>
-          <w:szCs w:val="24"/>
-        </w:rPr>
-        <w:t>libasound2</w:t>
-      </w:r>
-      <w:r>
-        <w:rPr>
-          <w:rStyle w:val="o"/>
-          <w:rFonts w:ascii="Helvetica" w:hAnsi="Helvetica" w:cs="Helvetica"/>
-          <w:b/>
-          <w:bCs/>
-          <w:color w:val="212121"/>
-          <w:sz w:val="24"/>
-          <w:szCs w:val="24"/>
-        </w:rPr>
-        <w:t>-</w:t>
-      </w:r>
-      <w:r>
-        <w:rPr>
-          <w:rStyle w:val="n"/>
-          <w:rFonts w:ascii="Helvetica" w:hAnsi="Helvetica" w:cs="Helvetica"/>
-          <w:color w:val="212121"/>
-          <w:sz w:val="24"/>
-          <w:szCs w:val="24"/>
-        </w:rPr>
-        <w:t>dev</w:t>
-      </w:r>
-      <w:r>
-        <w:rPr>
-          <w:rStyle w:val="n"/>
-          <w:rFonts w:ascii="Helvetica" w:hAnsi="Helvetica" w:cs="Helvetica"/>
-          <w:color w:val="212121"/>
-          <w:sz w:val="24"/>
-          <w:szCs w:val="24"/>
-        </w:rPr>
-        <w:t>,</w:t>
-      </w:r>
-      <w:r>
-        <w:rPr>
-          <w:rFonts w:ascii="Helvetica" w:hAnsi="Helvetica" w:cs="Helvetica"/>
-          <w:color w:val="212121"/>
-          <w:sz w:val="24"/>
-          <w:szCs w:val="24"/>
-        </w:rPr>
-        <w:t xml:space="preserve"> </w:t>
-      </w:r>
-      <w:r>
-        <w:rPr>
-          <w:rStyle w:val="n"/>
-          <w:rFonts w:ascii="Helvetica" w:hAnsi="Helvetica" w:cs="Helvetica"/>
-          <w:color w:val="212121"/>
-          <w:sz w:val="24"/>
-          <w:szCs w:val="24"/>
-        </w:rPr>
-        <w:t>portaudio19</w:t>
-      </w:r>
-      <w:r>
-        <w:rPr>
-          <w:rStyle w:val="o"/>
-          <w:rFonts w:ascii="Helvetica" w:hAnsi="Helvetica" w:cs="Helvetica"/>
-          <w:b/>
-          <w:bCs/>
-          <w:color w:val="212121"/>
-          <w:sz w:val="24"/>
-          <w:szCs w:val="24"/>
-        </w:rPr>
-        <w:t>-</w:t>
-      </w:r>
-      <w:proofErr w:type="gramStart"/>
-      <w:r>
-        <w:rPr>
-          <w:rStyle w:val="n"/>
-          <w:rFonts w:ascii="Helvetica" w:hAnsi="Helvetica" w:cs="Helvetica"/>
-          <w:color w:val="212121"/>
-          <w:sz w:val="24"/>
-          <w:szCs w:val="24"/>
-        </w:rPr>
-        <w:t>dev</w:t>
-      </w:r>
-      <w:r>
-        <w:rPr>
-          <w:rFonts w:ascii="Helvetica" w:hAnsi="Helvetica" w:cs="Helvetica"/>
-          <w:color w:val="212121"/>
-          <w:sz w:val="24"/>
-          <w:szCs w:val="24"/>
-        </w:rPr>
-        <w:t xml:space="preserve"> </w:t>
-      </w:r>
-      <w:r>
-        <w:rPr>
-          <w:rFonts w:ascii="Helvetica" w:hAnsi="Helvetica" w:cs="Helvetica"/>
-          <w:color w:val="212121"/>
-          <w:sz w:val="24"/>
-          <w:szCs w:val="24"/>
-        </w:rPr>
-        <w:t>,</w:t>
-      </w:r>
-      <w:r>
-        <w:rPr>
-          <w:rStyle w:val="n"/>
-          <w:rFonts w:ascii="Helvetica" w:hAnsi="Helvetica" w:cs="Helvetica"/>
-          <w:color w:val="212121"/>
-          <w:sz w:val="24"/>
-          <w:szCs w:val="24"/>
-        </w:rPr>
-        <w:t>libportaudio</w:t>
-      </w:r>
-      <w:proofErr w:type="gramEnd"/>
-      <w:r>
-        <w:rPr>
-          <w:rStyle w:val="n"/>
-          <w:rFonts w:ascii="Helvetica" w:hAnsi="Helvetica" w:cs="Helvetica"/>
-          <w:color w:val="212121"/>
-          <w:sz w:val="24"/>
-          <w:szCs w:val="24"/>
-        </w:rPr>
-        <w:t>2</w:t>
-      </w:r>
-      <w:r>
-        <w:rPr>
-          <w:rStyle w:val="n"/>
-          <w:rFonts w:ascii="Helvetica" w:hAnsi="Helvetica" w:cs="Helvetica"/>
-          <w:color w:val="212121"/>
-          <w:sz w:val="24"/>
-          <w:szCs w:val="24"/>
-        </w:rPr>
-        <w:t>,</w:t>
-      </w:r>
-      <w:r>
-        <w:rPr>
-          <w:rFonts w:ascii="Helvetica" w:hAnsi="Helvetica" w:cs="Helvetica"/>
-          <w:color w:val="212121"/>
-          <w:sz w:val="24"/>
-          <w:szCs w:val="24"/>
-        </w:rPr>
-        <w:t xml:space="preserve"> </w:t>
-      </w:r>
-      <w:r>
-        <w:rPr>
-          <w:rStyle w:val="n"/>
-          <w:rFonts w:ascii="Helvetica" w:hAnsi="Helvetica" w:cs="Helvetica"/>
-          <w:color w:val="212121"/>
-          <w:sz w:val="24"/>
-          <w:szCs w:val="24"/>
-        </w:rPr>
-        <w:t>libportaudiocpp0</w:t>
-      </w:r>
-      <w:r>
-        <w:rPr>
-          <w:rStyle w:val="n"/>
-          <w:rFonts w:ascii="Helvetica" w:hAnsi="Helvetica" w:cs="Helvetica"/>
-          <w:color w:val="212121"/>
-          <w:sz w:val="24"/>
-          <w:szCs w:val="24"/>
-        </w:rPr>
-        <w:t>,</w:t>
-      </w:r>
-      <w:r>
-        <w:rPr>
-          <w:rFonts w:ascii="Helvetica" w:hAnsi="Helvetica" w:cs="Helvetica"/>
-          <w:color w:val="212121"/>
-          <w:sz w:val="24"/>
-          <w:szCs w:val="24"/>
-        </w:rPr>
-        <w:t xml:space="preserve"> </w:t>
-      </w:r>
-      <w:proofErr w:type="spellStart"/>
-      <w:r>
-        <w:rPr>
-          <w:rStyle w:val="n"/>
-          <w:rFonts w:ascii="Helvetica" w:hAnsi="Helvetica" w:cs="Helvetica"/>
-          <w:color w:val="212121"/>
-          <w:sz w:val="24"/>
-          <w:szCs w:val="24"/>
-        </w:rPr>
-        <w:t>ffmpeg</w:t>
-      </w:r>
-      <w:proofErr w:type="spellEnd"/>
-      <w:r>
-        <w:rPr>
-          <w:rStyle w:val="n"/>
-          <w:rFonts w:ascii="Helvetica" w:hAnsi="Helvetica" w:cs="Helvetica"/>
-          <w:color w:val="212121"/>
-          <w:sz w:val="24"/>
-          <w:szCs w:val="24"/>
-        </w:rPr>
-        <w:t xml:space="preserve">, wave, </w:t>
-      </w:r>
-      <w:proofErr w:type="spellStart"/>
-      <w:r>
-        <w:rPr>
-          <w:rStyle w:val="n"/>
-          <w:rFonts w:ascii="Helvetica" w:hAnsi="Helvetica" w:cs="Helvetica"/>
-          <w:color w:val="212121"/>
-          <w:sz w:val="24"/>
-          <w:szCs w:val="24"/>
-        </w:rPr>
-        <w:t>nltk</w:t>
-      </w:r>
-      <w:proofErr w:type="spellEnd"/>
-      <w:r>
-        <w:rPr>
-          <w:rStyle w:val="n"/>
-          <w:rFonts w:ascii="Helvetica" w:hAnsi="Helvetica" w:cs="Helvetica"/>
-          <w:color w:val="212121"/>
-          <w:sz w:val="24"/>
-          <w:szCs w:val="24"/>
-        </w:rPr>
-        <w:t xml:space="preserve">, </w:t>
-      </w:r>
-      <w:proofErr w:type="spellStart"/>
-      <w:r>
-        <w:rPr>
-          <w:rStyle w:val="n"/>
-          <w:rFonts w:ascii="Helvetica" w:hAnsi="Helvetica" w:cs="Helvetica"/>
-          <w:color w:val="212121"/>
-          <w:sz w:val="24"/>
-          <w:szCs w:val="24"/>
-        </w:rPr>
-        <w:t>sklearn</w:t>
-      </w:r>
-      <w:proofErr w:type="spellEnd"/>
-      <w:r>
-        <w:rPr>
-          <w:rStyle w:val="n"/>
-          <w:rFonts w:ascii="Helvetica" w:hAnsi="Helvetica" w:cs="Helvetica"/>
-          <w:color w:val="212121"/>
-          <w:sz w:val="24"/>
-          <w:szCs w:val="24"/>
-        </w:rPr>
-        <w:t xml:space="preserve">, </w:t>
-      </w:r>
-      <w:proofErr w:type="spellStart"/>
-      <w:r>
-        <w:rPr>
-          <w:rStyle w:val="n"/>
-          <w:rFonts w:ascii="Helvetica" w:hAnsi="Helvetica" w:cs="Helvetica"/>
-          <w:color w:val="212121"/>
-          <w:sz w:val="24"/>
-          <w:szCs w:val="24"/>
-        </w:rPr>
-        <w:t>tensorflow_hub</w:t>
-      </w:r>
-      <w:proofErr w:type="spellEnd"/>
-      <w:r>
-        <w:rPr>
-          <w:rStyle w:val="n"/>
-          <w:rFonts w:ascii="Helvetica" w:hAnsi="Helvetica" w:cs="Helvetica"/>
-          <w:color w:val="212121"/>
-          <w:sz w:val="24"/>
-          <w:szCs w:val="24"/>
-        </w:rPr>
-        <w:t>, matplotlib, cv2,PIL,random,zipfile</w:t>
-      </w:r>
-      <w:r>
-        <w:rPr>
-          <w:rStyle w:val="n"/>
-          <w:rFonts w:ascii="Helvetica" w:hAnsi="Helvetica" w:cs="Helvetica"/>
-          <w:color w:val="212121"/>
-          <w:sz w:val="24"/>
-          <w:szCs w:val="24"/>
-        </w:rPr>
-        <w:t>, flask</w:t>
-      </w:r>
-      <w:r>
-        <w:rPr>
-          <w:rStyle w:val="n"/>
-          <w:rFonts w:ascii="Helvetica" w:hAnsi="Helvetica" w:cs="Helvetica"/>
-          <w:color w:val="212121"/>
-          <w:sz w:val="24"/>
-          <w:szCs w:val="24"/>
-        </w:rPr>
-        <w:t xml:space="preserve">, </w:t>
-      </w:r>
-      <w:proofErr w:type="spellStart"/>
-      <w:r>
-        <w:rPr>
-          <w:rStyle w:val="n"/>
-          <w:rFonts w:ascii="Helvetica" w:hAnsi="Helvetica" w:cs="Helvetica"/>
-          <w:color w:val="212121"/>
-          <w:sz w:val="24"/>
-          <w:szCs w:val="24"/>
-        </w:rPr>
-        <w:t>pytextrank</w:t>
-      </w:r>
-      <w:proofErr w:type="spellEnd"/>
-    </w:p>
-    <w:p>
-      <w:pPr>
-        <w:pStyle w:val="HTMLPreformatted"/>
-        <w:spacing w:line="244" w:lineRule="atLeast"/>
-        <w:rPr>
-          <w:rFonts w:ascii="Helvetica" w:hAnsi="Helvetica" w:cs="Helvetica"/>
-          <w:color w:val="000000"/>
-          <w:sz w:val="24"/>
-          <w:szCs w:val="24"/>
-        </w:rPr>
-      </w:pPr>
-      <w:r>
-        <w:rPr>
-          <w:rFonts w:ascii="Helvetica" w:hAnsi="Helvetica" w:cs="Helvetica"/>
-          <w:color w:val="212121"/>
-          <w:sz w:val="24"/>
-          <w:szCs w:val="24"/>
-        </w:rPr>
-        <w:t>,</w:t>
-      </w:r>
-      <w:r>
-        <w:rPr>
-          <w:rStyle w:val="Footer"/>
-          <w:rFonts w:ascii="Helvetica" w:hAnsi="Helvetica" w:cs="Helvetica"/>
-          <w:color w:val="000000"/>
-          <w:sz w:val="24"/>
-          <w:szCs w:val="24"/>
-        </w:rPr>
-        <w:t xml:space="preserve"> </w:t>
-      </w:r>
-      <w:r>
-        <w:rPr>
-          <w:rStyle w:val="n"/>
-          <w:rFonts w:ascii="Helvetica" w:hAnsi="Helvetica" w:cs="Helvetica"/>
-          <w:color w:val="000000"/>
-          <w:sz w:val="24"/>
-          <w:szCs w:val="24"/>
-        </w:rPr>
-        <w:t>diffusers</w:t>
-      </w:r>
-      <w:r>
-        <w:rPr>
-          <w:rStyle w:val="n"/>
-          <w:rFonts w:ascii="Helvetica" w:hAnsi="Helvetica" w:cs="Helvetica"/>
-          <w:color w:val="000000"/>
-          <w:sz w:val="24"/>
-          <w:szCs w:val="24"/>
-        </w:rPr>
-        <w:t>,</w:t>
-      </w:r>
-      <w:r>
-        <w:rPr>
-          <w:rFonts w:ascii="Helvetica" w:hAnsi="Helvetica" w:cs="Helvetica"/>
-          <w:color w:val="000000"/>
-          <w:sz w:val="24"/>
-          <w:szCs w:val="24"/>
-        </w:rPr>
-        <w:t xml:space="preserve"> </w:t>
-      </w:r>
-      <w:r>
-        <w:rPr>
-          <w:rStyle w:val="n"/>
-          <w:rFonts w:ascii="Helvetica" w:hAnsi="Helvetica" w:cs="Helvetica"/>
-          <w:color w:val="000000"/>
-          <w:sz w:val="24"/>
-          <w:szCs w:val="24"/>
-        </w:rPr>
-        <w:t>transformers</w:t>
-      </w:r>
-      <w:r>
-        <w:rPr>
-          <w:rStyle w:val="n"/>
-          <w:rFonts w:ascii="Helvetica" w:hAnsi="Helvetica" w:cs="Helvetica"/>
-          <w:color w:val="000000"/>
-          <w:sz w:val="24"/>
-          <w:szCs w:val="24"/>
-        </w:rPr>
-        <w:t>,</w:t>
-      </w:r>
-      <w:r>
-        <w:rPr>
-          <w:rFonts w:ascii="Helvetica" w:hAnsi="Helvetica" w:cs="Helvetica"/>
-          <w:color w:val="000000"/>
-          <w:sz w:val="24"/>
-          <w:szCs w:val="24"/>
-        </w:rPr>
-        <w:t xml:space="preserve"> </w:t>
-      </w:r>
-      <w:proofErr w:type="spellStart"/>
-      <w:r>
-        <w:rPr>
-          <w:rStyle w:val="n"/>
-          <w:rFonts w:ascii="Helvetica" w:hAnsi="Helvetica" w:cs="Helvetica"/>
-          <w:color w:val="000000"/>
-          <w:sz w:val="24"/>
-          <w:szCs w:val="24"/>
-        </w:rPr>
-        <w:t>scipy</w:t>
-      </w:r>
-      <w:proofErr w:type="spellEnd"/>
-      <w:r>
-        <w:rPr>
-          <w:rStyle w:val="n"/>
-          <w:rFonts w:ascii="Helvetica" w:hAnsi="Helvetica" w:cs="Helvetica"/>
-          <w:color w:val="000000"/>
-          <w:sz w:val="24"/>
-          <w:szCs w:val="24"/>
-        </w:rPr>
-        <w:t>,</w:t>
-      </w:r>
-      <w:r>
-        <w:rPr>
-          <w:rFonts w:ascii="Helvetica" w:hAnsi="Helvetica" w:cs="Helvetica"/>
-          <w:color w:val="000000"/>
-          <w:sz w:val="24"/>
-          <w:szCs w:val="24"/>
-        </w:rPr>
-        <w:t xml:space="preserve"> </w:t>
-      </w:r>
-      <w:proofErr w:type="spellStart"/>
-      <w:proofErr w:type="gramStart"/>
-      <w:r>
-        <w:rPr>
-          <w:rStyle w:val="n"/>
-          <w:rFonts w:ascii="Helvetica" w:hAnsi="Helvetica" w:cs="Helvetica"/>
-          <w:color w:val="000000"/>
-          <w:sz w:val="24"/>
-          <w:szCs w:val="24"/>
-        </w:rPr>
-        <w:t>mediapy</w:t>
-      </w:r>
-      <w:proofErr w:type="spellEnd"/>
-      <w:r>
-        <w:rPr>
-          <w:rFonts w:ascii="Helvetica" w:hAnsi="Helvetica" w:cs="Helvetica"/>
-          <w:color w:val="000000"/>
-          <w:sz w:val="24"/>
-          <w:szCs w:val="24"/>
-        </w:rPr>
-        <w:t xml:space="preserve"> </w:t>
-      </w:r>
-      <w:r>
-        <w:rPr>
-          <w:rFonts w:ascii="Helvetica" w:hAnsi="Helvetica" w:cs="Helvetica"/>
-          <w:color w:val="000000"/>
-          <w:sz w:val="24"/>
-          <w:szCs w:val="24"/>
-        </w:rPr>
-        <w:t>,</w:t>
-      </w:r>
-      <w:proofErr w:type="spellStart"/>
-      <w:r>
-        <w:rPr>
-          <w:rStyle w:val="n"/>
-          <w:rFonts w:ascii="Helvetica" w:hAnsi="Helvetica" w:cs="Helvetica"/>
-          <w:color w:val="000000"/>
-          <w:sz w:val="24"/>
-          <w:szCs w:val="24"/>
-        </w:rPr>
-        <w:t>deep</w:t>
-      </w:r>
-      <w:proofErr w:type="gramEnd"/>
-      <w:r>
-        <w:rPr>
-          <w:rStyle w:val="n"/>
-          <w:rFonts w:ascii="Helvetica" w:hAnsi="Helvetica" w:cs="Helvetica"/>
-          <w:color w:val="000000"/>
-          <w:sz w:val="24"/>
-          <w:szCs w:val="24"/>
-        </w:rPr>
-        <w:t>_translator</w:t>
-      </w:r>
-      <w:proofErr w:type="spellEnd"/>
-      <w:r>
-        <w:rPr>
-          <w:rStyle w:val="n"/>
-          <w:rFonts w:ascii="Helvetica" w:hAnsi="Helvetica" w:cs="Helvetica"/>
-          <w:color w:val="000000"/>
-          <w:sz w:val="24"/>
-          <w:szCs w:val="24"/>
-        </w:rPr>
-        <w:t>,</w:t>
-      </w:r>
-      <w:r>
-        <w:rPr>
-          <w:rFonts w:ascii="Helvetica" w:hAnsi="Helvetica" w:cs="Helvetica"/>
-          <w:color w:val="000000"/>
-          <w:sz w:val="24"/>
-          <w:szCs w:val="24"/>
-        </w:rPr>
-        <w:t xml:space="preserve"> </w:t>
-      </w:r>
-      <w:proofErr w:type="spellStart"/>
-      <w:r>
-        <w:rPr>
-          <w:rStyle w:val="n"/>
-          <w:rFonts w:ascii="Helvetica" w:hAnsi="Helvetica" w:cs="Helvetica"/>
-          <w:color w:val="000000"/>
-          <w:sz w:val="24"/>
-          <w:szCs w:val="24"/>
-        </w:rPr>
-        <w:t>gtts</w:t>
-      </w:r>
-      <w:proofErr w:type="spellEnd"/>
-      <w:r>
-        <w:rPr>
-          <w:rStyle w:val="n"/>
-          <w:rFonts w:ascii="Helvetica" w:hAnsi="Helvetica" w:cs="Helvetica"/>
-          <w:color w:val="000000"/>
-          <w:sz w:val="24"/>
-          <w:szCs w:val="24"/>
-        </w:rPr>
-        <w:t>,</w:t>
-      </w:r>
-      <w:r>
-        <w:rPr>
-          <w:rFonts w:ascii="Helvetica" w:hAnsi="Helvetica" w:cs="Helvetica"/>
-          <w:color w:val="000000"/>
-          <w:sz w:val="24"/>
-          <w:szCs w:val="24"/>
-        </w:rPr>
-        <w:t xml:space="preserve"> </w:t>
-      </w:r>
-      <w:proofErr w:type="spellStart"/>
-      <w:r>
-        <w:rPr>
-          <w:rStyle w:val="n"/>
-          <w:rFonts w:ascii="Helvetica" w:hAnsi="Helvetica" w:cs="Helvetica"/>
-          <w:color w:val="000000"/>
-          <w:sz w:val="24"/>
-          <w:szCs w:val="24"/>
-        </w:rPr>
-        <w:t>langdetect</w:t>
-      </w:r>
-      <w:proofErr w:type="spellEnd"/>
-    </w:p>
-    <w:p>
-      <w:pPr>
-        <w:pStyle w:val="HTMLPreformatted"/>
-        <w:spacing w:line="244" w:lineRule="atLeast"/>
-        <w:rPr>
-          <w:rFonts w:ascii="Helvetica" w:hAnsi="Helvetica" w:cs="Helvetica"/>
-          <w:color w:val="212121"/>
-          <w:sz w:val="24"/>
-          <w:szCs w:val="24"/>
-        </w:rPr>
-      </w:pPr>
+      <w:r>
+        <w:rPr>
+          <w:rFonts w:ascii="Segoe UI" w:hAnsi="Segoe UI" w:cs="Segoe UI"/>
+          <w:color w:val="000000" w:themeColor="text1"/>
+          <w:sz w:val="24"/>
+          <w:szCs w:val="24"/>
+          <w:shd w:val="clear" w:color="auto" w:fill="FFFFFF"/>
+        </w:rPr>
+        <w:t>deep_translator, diffusers, ebooklib, ffmpeg, flask, gtts, IPython, langdetect, libasound2-dev, libportaudio2, libportaudiocpp0 ,matplotlib, mediapy, nltk, numpy, os, pandas, PIL, portaudio19-dev, pytextrank, random, scipy, sklearn, tensorflow_hub, transformers, warning, wave, wget ,zipfile</w:t>
+      </w:r>
     </w:p>
     <w:p>
       <w:pPr>
@@ -4204,75 +3431,6 @@
           <w:szCs w:val="28"/>
         </w:rPr>
       </w:pPr>
-    </w:p>
-    <w:p>
-      <w:pPr>
-        <w:shd w:val="clear" w:color="auto" w:fill="FFFFFF"/>
-        <w:spacing w:before="100" w:beforeAutospacing="1" w:after="100" w:afterAutospacing="1" w:line="630" w:lineRule="atLeast"/>
-        <w:outlineLvl w:val="2"/>
-      </w:pPr>
-      <w:r>
-        <w:t xml:space="preserve">What exactly does it do? </w:t>
-      </w:r>
-    </w:p>
-    <w:p>
-      <w:pPr>
-        <w:shd w:val="clear" w:color="auto" w:fill="FFFFFF"/>
-        <w:spacing w:before="100" w:beforeAutospacing="1" w:after="100" w:afterAutospacing="1" w:line="630" w:lineRule="atLeast"/>
-        <w:outlineLvl w:val="2"/>
-      </w:pPr>
-      <w:proofErr w:type="spellStart"/>
-      <w:r>
-        <w:t>hh</w:t>
-      </w:r>
-      <w:proofErr w:type="spellEnd"/>
-    </w:p>
-    <w:p>
-      <w:pPr>
-        <w:shd w:val="clear" w:color="auto" w:fill="FFFFFF"/>
-        <w:spacing w:before="100" w:beforeAutospacing="1" w:after="100" w:afterAutospacing="1" w:line="630" w:lineRule="atLeast"/>
-        <w:outlineLvl w:val="2"/>
-      </w:pPr>
-      <w:r>
-        <w:t xml:space="preserve">How does it work? </w:t>
-      </w:r>
-    </w:p>
-    <w:p>
-      <w:pPr>
-        <w:shd w:val="clear" w:color="auto" w:fill="FFFFFF"/>
-        <w:spacing w:before="100" w:beforeAutospacing="1" w:after="100" w:afterAutospacing="1" w:line="630" w:lineRule="atLeast"/>
-        <w:outlineLvl w:val="2"/>
-      </w:pPr>
-      <w:r>
-        <w:t xml:space="preserve">What benefits does it have? </w:t>
-      </w:r>
-    </w:p>
-    <w:p>
-      <w:pPr>
-        <w:shd w:val="clear" w:color="auto" w:fill="FFFFFF"/>
-        <w:spacing w:before="100" w:beforeAutospacing="1" w:after="100" w:afterAutospacing="1" w:line="630" w:lineRule="atLeast"/>
-        <w:outlineLvl w:val="2"/>
-      </w:pPr>
-      <w:r>
-        <w:t>What do you hope to achieve?</w:t>
-      </w:r>
-    </w:p>
-    <w:p>
-      <w:pPr>
-        <w:shd w:val="clear" w:color="auto" w:fill="FFFFFF"/>
-        <w:spacing w:before="100" w:beforeAutospacing="1" w:after="100" w:afterAutospacing="1" w:line="630" w:lineRule="atLeast"/>
-        <w:outlineLvl w:val="2"/>
-        <w:rPr>
-          <w:rFonts w:ascii="Arial Black" w:hAnsi="Arial Black"/>
-          <w:b/>
-          <w:bCs/>
-          <w:sz w:val="36"/>
-          <w:szCs w:val="36"/>
-        </w:rPr>
-      </w:pPr>
-      <w:r>
-        <w:t xml:space="preserve"> What tools, coding languages, hardware, or software did you use to develop your project</w:t>
-      </w:r>
     </w:p>
     <w:p>
       <w:pPr>
@@ -4410,6 +3568,7 @@
           <w:sz w:val="28"/>
           <w:szCs w:val="28"/>
         </w:rPr>
+        <w:lastRenderedPageBreak/>
         <w:t>DATA Source</w:t>
       </w:r>
     </w:p>
@@ -4615,7 +3774,7 @@
         </w:rPr>
         <w:t>API used to access the NASA Image and Video Library site at </w:t>
       </w:r>
-      <w:hyperlink r:id="rId9" w:anchor="/" w:history="1">
+      <w:hyperlink r:id="rId8" w:anchor="/" w:history="1">
         <w:r>
           <w:rPr>
             <w:rFonts w:ascii="Helvetica" w:eastAsia="Times New Roman" w:hAnsi="Helvetica" w:cs="Times New Roman"/>
@@ -4691,77 +3850,6 @@
     </w:p>
     <w:p>
       <w:pPr>
-        <w:rPr>
-          <w:rFonts w:ascii="Times New Roman" w:eastAsia="Times New Roman" w:hAnsi="Times New Roman" w:cs="Times New Roman"/>
-          <w:b/>
-          <w:bCs/>
-          <w:sz w:val="28"/>
-          <w:szCs w:val="28"/>
-        </w:rPr>
-      </w:pPr>
-    </w:p>
-    <w:p>
-      <w:pPr>
-        <w:rPr>
-          <w:rFonts w:ascii="Times New Roman" w:eastAsia="Times New Roman" w:hAnsi="Times New Roman" w:cs="Times New Roman"/>
-          <w:b/>
-          <w:bCs/>
-          <w:sz w:val="28"/>
-          <w:szCs w:val="28"/>
-        </w:rPr>
-      </w:pPr>
-    </w:p>
-    <w:p>
-      <w:pPr>
-        <w:rPr>
-          <w:rFonts w:ascii="Times New Roman" w:eastAsia="Times New Roman" w:hAnsi="Times New Roman" w:cs="Times New Roman"/>
-          <w:b/>
-          <w:bCs/>
-          <w:sz w:val="28"/>
-          <w:szCs w:val="28"/>
-        </w:rPr>
-      </w:pPr>
-      <w:r>
-        <w:rPr>
-          <w:rFonts w:ascii="Times New Roman" w:eastAsia="Times New Roman" w:hAnsi="Times New Roman" w:cs="Times New Roman"/>
-          <w:b/>
-          <w:bCs/>
-          <w:sz w:val="28"/>
-          <w:szCs w:val="28"/>
-        </w:rPr>
-        <w:t xml:space="preserve">          </w:t>
-      </w:r>
-      <w:r>
-        <w:rPr>
-          <w:rFonts w:ascii="Times New Roman" w:eastAsia="Times New Roman" w:hAnsi="Times New Roman" w:cs="Times New Roman"/>
-          <w:b/>
-          <w:bCs/>
-          <w:sz w:val="28"/>
-          <w:szCs w:val="28"/>
-        </w:rPr>
-        <w:t xml:space="preserve"> </w:t>
-      </w:r>
-    </w:p>
-    <w:p/>
-    <w:p/>
-    <w:p/>
-    <w:p/>
-    <w:p/>
-    <w:p/>
-    <w:p/>
-    <w:p/>
-    <w:p/>
-    <w:p/>
-    <w:p/>
-    <w:p/>
-    <w:p/>
-    <w:p/>
-    <w:p/>
-    <w:p/>
-    <w:p/>
-    <w:p/>
-    <w:p>
-      <w:pPr>
         <w:shd w:val="clear" w:color="auto" w:fill="FFFFFF"/>
         <w:spacing w:before="100" w:beforeAutospacing="1" w:after="100" w:afterAutospacing="1" w:line="630" w:lineRule="atLeast"/>
         <w:jc w:val="center"/>
@@ -4799,13 +3887,7 @@
           <w:szCs w:val="36"/>
         </w:rPr>
       </w:pPr>
-    </w:p>
-    <w:p>
-      <w:pPr>
-        <w:shd w:val="clear" w:color="auto" w:fill="FFFFFF"/>
-        <w:spacing w:before="100" w:beforeAutospacing="1" w:after="100" w:afterAutospacing="1" w:line="630" w:lineRule="atLeast"/>
-        <w:jc w:val="center"/>
-        <w:outlineLvl w:val="2"/>
+      <w:r>
         <w:rPr>
           <w:rFonts w:ascii="Arial Black" w:hAnsi="Arial Black"/>
           <w:b/>
@@ -4813,219 +3895,9 @@
           <w:sz w:val="36"/>
           <w:szCs w:val="36"/>
         </w:rPr>
-      </w:pPr>
-    </w:p>
-    <w:p>
-      <w:pPr>
-        <w:shd w:val="clear" w:color="auto" w:fill="FFFFFF"/>
-        <w:spacing w:before="100" w:beforeAutospacing="1" w:after="100" w:afterAutospacing="1" w:line="630" w:lineRule="atLeast"/>
-        <w:jc w:val="center"/>
-        <w:outlineLvl w:val="2"/>
-        <w:rPr>
-          <w:rFonts w:ascii="Arial Black" w:hAnsi="Arial Black"/>
-          <w:b/>
-          <w:bCs/>
-          <w:sz w:val="36"/>
-          <w:szCs w:val="36"/>
-        </w:rPr>
-      </w:pPr>
-    </w:p>
-    <w:p>
-      <w:pPr>
-        <w:shd w:val="clear" w:color="auto" w:fill="FFFFFF"/>
-        <w:spacing w:before="100" w:beforeAutospacing="1" w:after="100" w:afterAutospacing="1" w:line="630" w:lineRule="atLeast"/>
-        <w:jc w:val="center"/>
-        <w:outlineLvl w:val="2"/>
-        <w:rPr>
-          <w:rFonts w:ascii="Arial Black" w:hAnsi="Arial Black"/>
-          <w:b/>
-          <w:bCs/>
-          <w:sz w:val="36"/>
-          <w:szCs w:val="36"/>
-        </w:rPr>
-      </w:pPr>
-    </w:p>
-    <w:p>
-      <w:pPr>
-        <w:shd w:val="clear" w:color="auto" w:fill="FFFFFF"/>
-        <w:spacing w:before="100" w:beforeAutospacing="1" w:after="100" w:afterAutospacing="1" w:line="630" w:lineRule="atLeast"/>
-        <w:jc w:val="center"/>
-        <w:outlineLvl w:val="2"/>
-        <w:rPr>
-          <w:rFonts w:ascii="Arial Black" w:hAnsi="Arial Black"/>
-          <w:b/>
-          <w:bCs/>
-          <w:sz w:val="36"/>
-          <w:szCs w:val="36"/>
-        </w:rPr>
-      </w:pPr>
-    </w:p>
-    <w:p>
-      <w:pPr>
-        <w:shd w:val="clear" w:color="auto" w:fill="FFFFFF"/>
-        <w:spacing w:before="100" w:beforeAutospacing="1" w:after="100" w:afterAutospacing="1" w:line="630" w:lineRule="atLeast"/>
-        <w:jc w:val="center"/>
-        <w:outlineLvl w:val="2"/>
-        <w:rPr>
-          <w:rFonts w:ascii="Arial Black" w:hAnsi="Arial Black"/>
-          <w:b/>
-          <w:bCs/>
-          <w:sz w:val="36"/>
-          <w:szCs w:val="36"/>
-        </w:rPr>
-      </w:pPr>
-    </w:p>
-    <w:p>
-      <w:pPr>
-        <w:shd w:val="clear" w:color="auto" w:fill="FFFFFF"/>
-        <w:spacing w:before="100" w:beforeAutospacing="1" w:after="100" w:afterAutospacing="1" w:line="630" w:lineRule="atLeast"/>
-        <w:jc w:val="center"/>
-        <w:outlineLvl w:val="2"/>
-        <w:rPr>
-          <w:rFonts w:ascii="Arial Black" w:hAnsi="Arial Black"/>
-          <w:b/>
-          <w:bCs/>
-          <w:sz w:val="36"/>
-          <w:szCs w:val="36"/>
-        </w:rPr>
-      </w:pPr>
-    </w:p>
-    <w:p>
-      <w:pPr>
-        <w:shd w:val="clear" w:color="auto" w:fill="FFFFFF"/>
-        <w:spacing w:before="100" w:beforeAutospacing="1" w:after="100" w:afterAutospacing="1" w:line="630" w:lineRule="atLeast"/>
-        <w:jc w:val="center"/>
-        <w:outlineLvl w:val="2"/>
-        <w:rPr>
-          <w:rFonts w:ascii="Arial Black" w:hAnsi="Arial Black"/>
-          <w:b/>
-          <w:bCs/>
-          <w:sz w:val="36"/>
-          <w:szCs w:val="36"/>
-        </w:rPr>
-      </w:pPr>
-    </w:p>
-    <w:p>
-      <w:pPr>
-        <w:shd w:val="clear" w:color="auto" w:fill="FFFFFF"/>
-        <w:spacing w:before="100" w:beforeAutospacing="1" w:after="100" w:afterAutospacing="1" w:line="630" w:lineRule="atLeast"/>
-        <w:jc w:val="center"/>
-        <w:outlineLvl w:val="2"/>
-        <w:rPr>
-          <w:rFonts w:ascii="Arial Black" w:hAnsi="Arial Black"/>
-          <w:b/>
-          <w:bCs/>
-          <w:sz w:val="36"/>
-          <w:szCs w:val="36"/>
-        </w:rPr>
-      </w:pPr>
-    </w:p>
-    <w:p>
-      <w:pPr>
-        <w:shd w:val="clear" w:color="auto" w:fill="FFFFFF"/>
-        <w:spacing w:before="100" w:beforeAutospacing="1" w:after="100" w:afterAutospacing="1" w:line="630" w:lineRule="atLeast"/>
-        <w:jc w:val="center"/>
-        <w:outlineLvl w:val="2"/>
-        <w:rPr>
-          <w:rFonts w:ascii="Arial Black" w:hAnsi="Arial Black"/>
-          <w:b/>
-          <w:bCs/>
-          <w:sz w:val="36"/>
-          <w:szCs w:val="36"/>
-        </w:rPr>
-      </w:pPr>
-    </w:p>
-    <w:p>
-      <w:pPr>
-        <w:shd w:val="clear" w:color="auto" w:fill="FFFFFF"/>
-        <w:spacing w:before="100" w:beforeAutospacing="1" w:after="100" w:afterAutospacing="1" w:line="630" w:lineRule="atLeast"/>
-        <w:jc w:val="center"/>
-        <w:outlineLvl w:val="2"/>
-        <w:rPr>
-          <w:rFonts w:ascii="Arial Black" w:hAnsi="Arial Black"/>
-          <w:b/>
-          <w:bCs/>
-          <w:sz w:val="36"/>
-          <w:szCs w:val="36"/>
-        </w:rPr>
-      </w:pPr>
-    </w:p>
-    <w:p>
-      <w:pPr>
-        <w:shd w:val="clear" w:color="auto" w:fill="FFFFFF"/>
-        <w:spacing w:before="100" w:beforeAutospacing="1" w:after="100" w:afterAutospacing="1" w:line="630" w:lineRule="atLeast"/>
-        <w:jc w:val="center"/>
-        <w:outlineLvl w:val="2"/>
-        <w:rPr>
-          <w:rFonts w:ascii="Arial Black" w:hAnsi="Arial Black"/>
-          <w:b/>
-          <w:bCs/>
-          <w:sz w:val="36"/>
-          <w:szCs w:val="36"/>
-        </w:rPr>
-      </w:pPr>
-    </w:p>
-    <w:p>
-      <w:pPr>
-        <w:shd w:val="clear" w:color="auto" w:fill="FFFFFF"/>
-        <w:spacing w:before="100" w:beforeAutospacing="1" w:after="100" w:afterAutospacing="1" w:line="630" w:lineRule="atLeast"/>
-        <w:jc w:val="center"/>
-        <w:outlineLvl w:val="2"/>
-        <w:rPr>
-          <w:rFonts w:ascii="Arial Black" w:hAnsi="Arial Black"/>
-          <w:b/>
-          <w:bCs/>
-          <w:sz w:val="36"/>
-          <w:szCs w:val="36"/>
-        </w:rPr>
-      </w:pPr>
-    </w:p>
-    <w:p>
-      <w:pPr>
-        <w:shd w:val="clear" w:color="auto" w:fill="FFFFFF"/>
-        <w:spacing w:before="100" w:beforeAutospacing="1" w:after="100" w:afterAutospacing="1" w:line="630" w:lineRule="atLeast"/>
-        <w:jc w:val="center"/>
-        <w:outlineLvl w:val="2"/>
-        <w:rPr>
-          <w:rFonts w:ascii="Arial Black" w:hAnsi="Arial Black"/>
-          <w:b/>
-          <w:bCs/>
-          <w:sz w:val="36"/>
-          <w:szCs w:val="36"/>
-        </w:rPr>
-      </w:pPr>
-      <w:r>
-        <w:rPr>
-          <w:rFonts w:ascii="Arial Black" w:hAnsi="Arial Black"/>
-          <w:b/>
-          <w:bCs/>
-          <w:sz w:val="36"/>
-          <w:szCs w:val="36"/>
-        </w:rPr>
         <w:t>References</w:t>
       </w:r>
     </w:p>
-    <w:p/>
-    <w:p/>
-    <w:p/>
-    <w:p/>
-    <w:p/>
-    <w:p/>
-    <w:p/>
-    <w:p/>
-    <w:p/>
-    <w:p/>
-    <w:p/>
-    <w:p/>
-    <w:p/>
-    <w:p/>
-    <w:p/>
-    <w:p/>
-    <w:p/>
-    <w:p/>
-    <w:p/>
-    <w:p/>
-    <w:p/>
     <w:p/>
     <w:p/>
     <w:p/>

</xml_diff>